<commit_message>
Added some test scripts not yet implemented
</commit_message>
<xml_diff>
--- a/Project Rome Notebook.docx
+++ b/Project Rome Notebook.docx
@@ -4233,8 +4233,81 @@
               </w:rPr>
               <w:t>12</w:t>
             </w:r>
+          </w:p>
+        </w:tc>
+        <w:tc>
+          <w:tcPr>
+            <w:tcW w:w="1170" w:type="dxa"/>
+          </w:tcPr>
+          <w:p>
+            <w:pPr>
+              <w:rPr>
+                <w:rFonts w:ascii="Segoe UI" w:hAnsi="Segoe UI" w:cs="Segoe UI"/>
+              </w:rPr>
+            </w:pPr>
+          </w:p>
+        </w:tc>
+      </w:tr>
+      <w:tr>
+        <w:tc>
+          <w:tcPr>
+            <w:tcW w:w="1127" w:type="dxa"/>
+            <w:shd w:val="clear" w:color="auto" w:fill="auto"/>
+          </w:tcPr>
+          <w:p>
+            <w:pPr>
+              <w:jc w:val="center"/>
+              <w:rPr>
+                <w:rFonts w:ascii="Segoe UI" w:hAnsi="Segoe UI" w:cs="Segoe UI"/>
+              </w:rPr>
+            </w:pPr>
+          </w:p>
+        </w:tc>
+        <w:tc>
+          <w:tcPr>
+            <w:tcW w:w="6163" w:type="dxa"/>
+            <w:shd w:val="clear" w:color="auto" w:fill="auto"/>
+          </w:tcPr>
+          <w:p>
+            <w:pPr>
+              <w:rPr>
+                <w:rFonts w:ascii="Segoe UI" w:hAnsi="Segoe UI" w:cs="Segoe UI"/>
+              </w:rPr>
+            </w:pPr>
+            <w:r>
+              <w:rPr>
+                <w:rFonts w:ascii="Segoe UI" w:hAnsi="Segoe UI" w:cs="Segoe UI"/>
+              </w:rPr>
+              <w:t>Create and a</w:t>
+            </w:r>
             <w:bookmarkStart w:id="12" w:name="_GoBack"/>
             <w:bookmarkEnd w:id="12"/>
+            <w:r>
+              <w:rPr>
+                <w:rFonts w:ascii="Segoe UI" w:hAnsi="Segoe UI" w:cs="Segoe UI"/>
+              </w:rPr>
+              <w:t>dd some more assets</w:t>
+            </w:r>
+          </w:p>
+        </w:tc>
+        <w:tc>
+          <w:tcPr>
+            <w:tcW w:w="1710" w:type="dxa"/>
+            <w:shd w:val="clear" w:color="auto" w:fill="auto"/>
+          </w:tcPr>
+          <w:p>
+            <w:pPr>
+              <w:jc w:val="center"/>
+              <w:rPr>
+                <w:rFonts w:ascii="Segoe UI" w:hAnsi="Segoe UI" w:cs="Segoe UI"/>
+              </w:rPr>
+            </w:pPr>
+            <w:r>
+              <w:rPr>
+                <w:rFonts w:ascii="Segoe UI" w:hAnsi="Segoe UI" w:cs="Segoe UI"/>
+              </w:rPr>
+              <w:t>8</w:t>
+            </w:r>
           </w:p>
         </w:tc>
         <w:tc>
@@ -4243,7 +4316,6 @@
           </w:tcPr>
           <w:p>
             <w:pPr>
-              <w:jc w:val="center"/>
               <w:rPr>
                 <w:rFonts w:ascii="Segoe UI" w:hAnsi="Segoe UI" w:cs="Segoe UI"/>
               </w:rPr>
@@ -8981,7 +9053,7 @@
 </file>
 
 <file path=customXml/itemProps1.xml><?xml version="1.0" encoding="utf-8"?>
-<ds:datastoreItem xmlns:ds="http://schemas.openxmlformats.org/officeDocument/2006/customXml" ds:itemID="{64E6D0F2-E32F-4555-8C3B-72C617ED5397}">
+<ds:datastoreItem xmlns:ds="http://schemas.openxmlformats.org/officeDocument/2006/customXml" ds:itemID="{59ACCE9C-608C-499F-8A6B-E0A16EC6F0DB}">
   <ds:schemaRefs>
     <ds:schemaRef ds:uri="http://schemas.openxmlformats.org/officeDocument/2006/bibliography"/>
   </ds:schemaRefs>

</xml_diff>

<commit_message>
Updated Notebook for Sprint 5
</commit_message>
<xml_diff>
--- a/Project Rome Notebook.docx
+++ b/Project Rome Notebook.docx
@@ -4885,6 +4885,12 @@
                 <w:rFonts w:ascii="Segoe UI" w:hAnsi="Segoe UI" w:cs="Segoe UI"/>
               </w:rPr>
             </w:pPr>
+            <w:r>
+              <w:rPr>
+                <w:rFonts w:ascii="Segoe UI" w:hAnsi="Segoe UI" w:cs="Segoe UI"/>
+              </w:rPr>
+              <w:t>5</w:t>
+            </w:r>
           </w:p>
         </w:tc>
       </w:tr>
@@ -4957,6 +4963,12 @@
                 <w:rFonts w:ascii="Segoe UI" w:hAnsi="Segoe UI" w:cs="Segoe UI"/>
               </w:rPr>
             </w:pPr>
+            <w:r>
+              <w:rPr>
+                <w:rFonts w:ascii="Segoe UI" w:hAnsi="Segoe UI" w:cs="Segoe UI"/>
+              </w:rPr>
+              <w:t>10</w:t>
+            </w:r>
           </w:p>
         </w:tc>
       </w:tr>
@@ -5025,6 +5037,12 @@
                 <w:rFonts w:ascii="Segoe UI" w:hAnsi="Segoe UI" w:cs="Segoe UI"/>
               </w:rPr>
             </w:pPr>
+            <w:r>
+              <w:rPr>
+                <w:rFonts w:ascii="Segoe UI" w:hAnsi="Segoe UI" w:cs="Segoe UI"/>
+              </w:rPr>
+              <w:t>0</w:t>
+            </w:r>
           </w:p>
         </w:tc>
       </w:tr>
@@ -5088,10 +5106,17 @@
           </w:tcPr>
           <w:p>
             <w:pPr>
-              <w:rPr>
-                <w:rFonts w:ascii="Segoe UI" w:hAnsi="Segoe UI" w:cs="Segoe UI"/>
-              </w:rPr>
-            </w:pPr>
+              <w:jc w:val="center"/>
+              <w:rPr>
+                <w:rFonts w:ascii="Segoe UI" w:hAnsi="Segoe UI" w:cs="Segoe UI"/>
+              </w:rPr>
+            </w:pPr>
+            <w:r>
+              <w:rPr>
+                <w:rFonts w:ascii="Segoe UI" w:hAnsi="Segoe UI" w:cs="Segoe UI"/>
+              </w:rPr>
+              <w:t>0</w:t>
+            </w:r>
           </w:p>
         </w:tc>
       </w:tr>
@@ -5161,6 +5186,808 @@
               </w:rPr>
               <w:t>10</w:t>
             </w:r>
+          </w:p>
+        </w:tc>
+        <w:tc>
+          <w:tcPr>
+            <w:tcW w:w="1170" w:type="dxa"/>
+          </w:tcPr>
+          <w:p>
+            <w:pPr>
+              <w:jc w:val="center"/>
+              <w:rPr>
+                <w:rFonts w:ascii="Segoe UI" w:hAnsi="Segoe UI" w:cs="Segoe UI"/>
+              </w:rPr>
+            </w:pPr>
+            <w:r>
+              <w:rPr>
+                <w:rFonts w:ascii="Segoe UI" w:hAnsi="Segoe UI" w:cs="Segoe UI"/>
+              </w:rPr>
+              <w:t>0</w:t>
+            </w:r>
+          </w:p>
+        </w:tc>
+      </w:tr>
+    </w:tbl>
+    <w:p>
+      <w:pPr>
+        <w:pStyle w:val="Caption"/>
+        <w:rPr>
+          <w:rFonts w:ascii="Segoe UI" w:hAnsi="Segoe UI" w:cs="Segoe UI"/>
+        </w:rPr>
+      </w:pPr>
+    </w:p>
+    <w:p>
+      <w:pPr>
+        <w:pStyle w:val="Heading2"/>
+        <w:numPr>
+          <w:ilvl w:val="0"/>
+          <w:numId w:val="0"/>
+        </w:numPr>
+        <w:spacing w:before="120" w:after="120"/>
+        <w:rPr>
+          <w:rStyle w:val="Heading2Char"/>
+          <w:rFonts w:ascii="Segoe UI" w:hAnsi="Segoe UI" w:cs="Segoe UI"/>
+        </w:rPr>
+      </w:pPr>
+      <w:r>
+        <w:rPr>
+          <w:rStyle w:val="Heading2Char"/>
+          <w:rFonts w:ascii="Segoe UI" w:hAnsi="Segoe UI" w:cs="Segoe UI"/>
+        </w:rPr>
+        <w:t>Review</w:t>
+      </w:r>
+    </w:p>
+    <w:p>
+      <w:pPr>
+        <w:pStyle w:val="ListParagraph"/>
+        <w:numPr>
+          <w:ilvl w:val="0"/>
+          <w:numId w:val="31"/>
+        </w:numPr>
+      </w:pPr>
+      <w:r>
+        <w:rPr>
+          <w:rFonts w:ascii="Segoe UI" w:hAnsi="Segoe UI" w:cs="Segoe UI"/>
+        </w:rPr>
+        <w:t>Added</w:t>
+      </w:r>
+      <w:r>
+        <w:rPr>
+          <w:rFonts w:ascii="Segoe UI" w:hAnsi="Segoe UI" w:cs="Segoe UI"/>
+        </w:rPr>
+        <w:t xml:space="preserve"> assertion and exception code to the scripts for base and </w:t>
+      </w:r>
+      <w:proofErr w:type="spellStart"/>
+      <w:r>
+        <w:rPr>
+          <w:rFonts w:ascii="Segoe UI" w:hAnsi="Segoe UI" w:cs="Segoe UI"/>
+        </w:rPr>
+        <w:t>healthBar</w:t>
+      </w:r>
+      <w:proofErr w:type="spellEnd"/>
+      <w:r>
+        <w:rPr>
+          <w:rFonts w:ascii="Segoe UI" w:hAnsi="Segoe UI" w:cs="Segoe UI"/>
+        </w:rPr>
+        <w:t>, in order to check the health and radius variables and make sure they are staying in bounds.</w:t>
+      </w:r>
+    </w:p>
+    <w:p>
+      <w:pPr>
+        <w:pStyle w:val="ListParagraph"/>
+        <w:numPr>
+          <w:ilvl w:val="0"/>
+          <w:numId w:val="31"/>
+        </w:numPr>
+      </w:pPr>
+      <w:r>
+        <w:rPr>
+          <w:rFonts w:ascii="Segoe UI" w:hAnsi="Segoe UI" w:cs="Segoe UI"/>
+        </w:rPr>
+        <w:t>The project has been much better organized, and modifying/locating objects and scripts is now way easier.</w:t>
+      </w:r>
+    </w:p>
+    <w:p>
+      <w:pPr>
+        <w:pStyle w:val="ListParagraph"/>
+        <w:numPr>
+          <w:ilvl w:val="0"/>
+          <w:numId w:val="31"/>
+        </w:numPr>
+      </w:pPr>
+      <w:r>
+        <w:rPr>
+          <w:rFonts w:ascii="Segoe UI" w:hAnsi="Segoe UI" w:cs="Segoe UI"/>
+        </w:rPr>
+        <w:t xml:space="preserve">The hexagonal grid has one large collider now, and we’ve found out how to use </w:t>
+      </w:r>
+      <w:proofErr w:type="spellStart"/>
+      <w:r>
+        <w:rPr>
+          <w:rFonts w:ascii="Segoe UI" w:hAnsi="Segoe UI" w:cs="Segoe UI"/>
+        </w:rPr>
+        <w:t>raycasts</w:t>
+      </w:r>
+      <w:proofErr w:type="spellEnd"/>
+      <w:r>
+        <w:rPr>
+          <w:rFonts w:ascii="Segoe UI" w:hAnsi="Segoe UI" w:cs="Segoe UI"/>
+        </w:rPr>
+        <w:t xml:space="preserve"> to click on the grid and find out the coordinates of the cell we clicked, even though the collider isn’t separated by hexagonal boundaries between cells.</w:t>
+      </w:r>
+      <w:r>
+        <w:rPr>
+          <w:rFonts w:ascii="Segoe UI" w:hAnsi="Segoe UI" w:cs="Segoe UI"/>
+        </w:rPr>
+        <w:t xml:space="preserve"> </w:t>
+      </w:r>
+    </w:p>
+    <w:p>
+      <w:pPr>
+        <w:pStyle w:val="ListParagraph"/>
+        <w:numPr>
+          <w:ilvl w:val="0"/>
+          <w:numId w:val="31"/>
+        </w:numPr>
+      </w:pPr>
+      <w:r>
+        <w:rPr>
+          <w:rFonts w:ascii="Segoe UI" w:hAnsi="Segoe UI" w:cs="Segoe UI"/>
+        </w:rPr>
+        <w:t>Looked at some 3D modeling software, but have a while before comfortable with it, and ready to implement models from the software into Unity.</w:t>
+      </w:r>
+    </w:p>
+    <w:p>
+      <w:pPr>
+        <w:pStyle w:val="ListParagraph"/>
+        <w:numPr>
+          <w:ilvl w:val="0"/>
+          <w:numId w:val="31"/>
+        </w:numPr>
+      </w:pPr>
+      <w:r>
+        <w:rPr>
+          <w:rFonts w:ascii="Segoe UI" w:hAnsi="Segoe UI" w:cs="Segoe UI"/>
+        </w:rPr>
+        <w:t>Didn’t have time for dealing with unique tile generation, although some strategies and code for implementing this was looked at.</w:t>
+      </w:r>
+    </w:p>
+    <w:p>
+      <w:pPr>
+        <w:pStyle w:val="ListParagraph"/>
+        <w:numPr>
+          <w:ilvl w:val="0"/>
+          <w:numId w:val="31"/>
+        </w:numPr>
+      </w:pPr>
+      <w:r>
+        <w:rPr>
+          <w:rFonts w:ascii="Segoe UI" w:hAnsi="Segoe UI" w:cs="Segoe UI"/>
+        </w:rPr>
+        <w:t>Still only using clicks to reposition the object to where the ray collides with an object, not to the center of whatever collider gets clicked.</w:t>
+      </w:r>
+    </w:p>
+    <w:p>
+      <w:pPr>
+        <w:pStyle w:val="Heading2"/>
+        <w:numPr>
+          <w:ilvl w:val="0"/>
+          <w:numId w:val="0"/>
+        </w:numPr>
+        <w:spacing w:before="120" w:after="120"/>
+        <w:rPr>
+          <w:rFonts w:ascii="Segoe UI" w:hAnsi="Segoe UI" w:cs="Segoe UI"/>
+          <w:b w:val="0"/>
+          <w:bCs w:val="0"/>
+          <w:iCs w:val="0"/>
+        </w:rPr>
+      </w:pPr>
+      <w:r>
+        <w:rPr>
+          <w:rStyle w:val="Heading2Char"/>
+          <w:rFonts w:ascii="Segoe UI" w:hAnsi="Segoe UI" w:cs="Segoe UI"/>
+        </w:rPr>
+        <w:t>Retrospective</w:t>
+      </w:r>
+    </w:p>
+    <w:p>
+      <w:pPr>
+        <w:ind w:firstLine="720"/>
+        <w:rPr>
+          <w:rFonts w:ascii="Segoe UI" w:hAnsi="Segoe UI" w:cs="Segoe UI"/>
+        </w:rPr>
+      </w:pPr>
+      <w:r>
+        <w:rPr>
+          <w:rFonts w:ascii="Segoe UI" w:hAnsi="Segoe UI" w:cs="Segoe UI"/>
+        </w:rPr>
+        <w:t xml:space="preserve">When creating this last backlog, there wasn’t enough focus on exceptions and assertions, but we implemented them as we went, as well as finding methods and to </w:t>
+      </w:r>
+      <w:r>
+        <w:rPr>
+          <w:rFonts w:ascii="Segoe UI" w:hAnsi="Segoe UI" w:cs="Segoe UI"/>
+        </w:rPr>
+        <w:lastRenderedPageBreak/>
+        <w:t>implement a collider to our hexagonal grid. Then, we were able to start a simple script and eventually a prefab for a base object, which the players will own and place on a cell on the grid. For now, however, the base object is just a concept and we will hopefully start looking for events to happen, rather than just adding game objects with little interactivity.</w:t>
+      </w:r>
+    </w:p>
+    <w:p>
+      <w:pPr>
+        <w:rPr>
+          <w:rFonts w:ascii="Segoe UI" w:hAnsi="Segoe UI" w:cs="Segoe UI"/>
+          <w:sz w:val="32"/>
+          <w:szCs w:val="32"/>
+        </w:rPr>
+      </w:pPr>
+      <w:r>
+        <w:rPr>
+          <w:rFonts w:ascii="Segoe UI" w:hAnsi="Segoe UI" w:cs="Segoe UI"/>
+          <w:sz w:val="32"/>
+          <w:szCs w:val="32"/>
+        </w:rPr>
+        <w:t xml:space="preserve">Project Velocity: </w:t>
+      </w:r>
+      <w:r>
+        <w:rPr>
+          <w:rFonts w:ascii="Segoe UI" w:hAnsi="Segoe UI" w:cs="Segoe UI"/>
+          <w:sz w:val="32"/>
+          <w:szCs w:val="32"/>
+        </w:rPr>
+        <w:t>15</w:t>
+      </w:r>
+    </w:p>
+    <w:p>
+      <w:pPr>
+        <w:spacing w:before="0"/>
+        <w:rPr>
+          <w:rFonts w:ascii="Segoe UI" w:hAnsi="Segoe UI" w:cs="Segoe UI"/>
+          <w:iCs/>
+        </w:rPr>
+      </w:pPr>
+      <w:r>
+        <w:rPr>
+          <w:rFonts w:ascii="Segoe UI" w:hAnsi="Segoe UI" w:cs="Segoe UI"/>
+          <w:i/>
+        </w:rPr>
+        <w:br w:type="page"/>
+      </w:r>
+    </w:p>
+    <w:p>
+      <w:pPr>
+        <w:pStyle w:val="Heading1"/>
+        <w:rPr>
+          <w:rStyle w:val="Heading1Char"/>
+          <w:rFonts w:ascii="Segoe UI" w:hAnsi="Segoe UI" w:cs="Segoe UI"/>
+          <w:b/>
+          <w:bCs/>
+        </w:rPr>
+      </w:pPr>
+      <w:r>
+        <w:rPr>
+          <w:rStyle w:val="Heading1Char"/>
+          <w:rFonts w:ascii="Segoe UI" w:hAnsi="Segoe UI" w:cs="Segoe UI"/>
+          <w:b/>
+          <w:bCs/>
+        </w:rPr>
+        <w:lastRenderedPageBreak/>
+        <w:t>Sprint #</w:t>
+      </w:r>
+      <w:r>
+        <w:rPr>
+          <w:rStyle w:val="Heading1Char"/>
+          <w:rFonts w:ascii="Segoe UI" w:hAnsi="Segoe UI" w:cs="Segoe UI"/>
+          <w:b/>
+          <w:bCs/>
+        </w:rPr>
+        <w:t>5</w:t>
+      </w:r>
+    </w:p>
+    <w:p>
+      <w:pPr>
+        <w:spacing w:after="240"/>
+        <w:rPr>
+          <w:rFonts w:ascii="Segoe UI" w:hAnsi="Segoe UI" w:cs="Segoe UI"/>
+          <w:sz w:val="32"/>
+          <w:szCs w:val="32"/>
+        </w:rPr>
+      </w:pPr>
+      <w:r>
+        <w:rPr>
+          <w:rFonts w:ascii="Segoe UI" w:hAnsi="Segoe UI" w:cs="Segoe UI"/>
+          <w:sz w:val="32"/>
+          <w:szCs w:val="32"/>
+        </w:rPr>
+        <w:t>Sprint Backlog</w:t>
+      </w:r>
+    </w:p>
+    <w:tbl>
+      <w:tblPr>
+        <w:tblW w:w="10170" w:type="dxa"/>
+        <w:tblInd w:w="108" w:type="dxa"/>
+        <w:tblBorders>
+          <w:top w:val="single" w:sz="4" w:space="0" w:color="000000"/>
+          <w:left w:val="single" w:sz="4" w:space="0" w:color="000000"/>
+          <w:bottom w:val="single" w:sz="4" w:space="0" w:color="000000"/>
+          <w:right w:val="single" w:sz="4" w:space="0" w:color="000000"/>
+          <w:insideH w:val="single" w:sz="4" w:space="0" w:color="000000"/>
+          <w:insideV w:val="single" w:sz="4" w:space="0" w:color="000000"/>
+        </w:tblBorders>
+        <w:tblLook w:val="04A0" w:firstRow="1" w:lastRow="0" w:firstColumn="1" w:lastColumn="0" w:noHBand="0" w:noVBand="1"/>
+      </w:tblPr>
+      <w:tblGrid>
+        <w:gridCol w:w="1127"/>
+        <w:gridCol w:w="6163"/>
+        <w:gridCol w:w="1710"/>
+        <w:gridCol w:w="1170"/>
+      </w:tblGrid>
+      <w:tr>
+        <w:tc>
+          <w:tcPr>
+            <w:tcW w:w="1127" w:type="dxa"/>
+            <w:shd w:val="clear" w:color="auto" w:fill="D9D9D9"/>
+          </w:tcPr>
+          <w:p>
+            <w:pPr>
+              <w:rPr>
+                <w:rFonts w:ascii="Segoe UI" w:hAnsi="Segoe UI" w:cs="Segoe UI"/>
+                <w:b/>
+              </w:rPr>
+            </w:pPr>
+            <w:r>
+              <w:rPr>
+                <w:rFonts w:ascii="Segoe UI" w:hAnsi="Segoe UI" w:cs="Segoe UI"/>
+                <w:b/>
+              </w:rPr>
+              <w:t>Story ID</w:t>
+            </w:r>
+          </w:p>
+        </w:tc>
+        <w:tc>
+          <w:tcPr>
+            <w:tcW w:w="6163" w:type="dxa"/>
+            <w:shd w:val="clear" w:color="auto" w:fill="D9D9D9"/>
+          </w:tcPr>
+          <w:p>
+            <w:pPr>
+              <w:rPr>
+                <w:rFonts w:ascii="Segoe UI" w:hAnsi="Segoe UI" w:cs="Segoe UI"/>
+                <w:b/>
+              </w:rPr>
+            </w:pPr>
+            <w:r>
+              <w:rPr>
+                <w:rFonts w:ascii="Segoe UI" w:hAnsi="Segoe UI" w:cs="Segoe UI"/>
+                <w:b/>
+              </w:rPr>
+              <w:t>Story / Task</w:t>
+            </w:r>
+          </w:p>
+        </w:tc>
+        <w:tc>
+          <w:tcPr>
+            <w:tcW w:w="1710" w:type="dxa"/>
+            <w:shd w:val="clear" w:color="auto" w:fill="D9D9D9"/>
+            <w:vAlign w:val="center"/>
+          </w:tcPr>
+          <w:p>
+            <w:pPr>
+              <w:jc w:val="center"/>
+              <w:rPr>
+                <w:rFonts w:ascii="Segoe UI" w:hAnsi="Segoe UI" w:cs="Segoe UI"/>
+                <w:b/>
+              </w:rPr>
+            </w:pPr>
+            <w:r>
+              <w:rPr>
+                <w:rFonts w:ascii="Segoe UI" w:hAnsi="Segoe UI" w:cs="Segoe UI"/>
+                <w:b/>
+              </w:rPr>
+              <w:t>Estimated</w:t>
+            </w:r>
+          </w:p>
+          <w:p>
+            <w:pPr>
+              <w:spacing w:before="0"/>
+              <w:jc w:val="center"/>
+              <w:rPr>
+                <w:rFonts w:ascii="Segoe UI" w:hAnsi="Segoe UI" w:cs="Segoe UI"/>
+                <w:b/>
+              </w:rPr>
+            </w:pPr>
+            <w:r>
+              <w:rPr>
+                <w:rFonts w:ascii="Segoe UI" w:hAnsi="Segoe UI" w:cs="Segoe UI"/>
+                <w:b/>
+              </w:rPr>
+              <w:t>Hours</w:t>
+            </w:r>
+          </w:p>
+        </w:tc>
+        <w:tc>
+          <w:tcPr>
+            <w:tcW w:w="1170" w:type="dxa"/>
+            <w:shd w:val="clear" w:color="auto" w:fill="D9D9D9"/>
+          </w:tcPr>
+          <w:p>
+            <w:pPr>
+              <w:jc w:val="center"/>
+              <w:rPr>
+                <w:rFonts w:ascii="Segoe UI" w:hAnsi="Segoe UI" w:cs="Segoe UI"/>
+                <w:b/>
+              </w:rPr>
+            </w:pPr>
+            <w:r>
+              <w:rPr>
+                <w:rFonts w:ascii="Segoe UI" w:hAnsi="Segoe UI" w:cs="Segoe UI"/>
+                <w:b/>
+              </w:rPr>
+              <w:t>Actual</w:t>
+            </w:r>
+          </w:p>
+          <w:p>
+            <w:pPr>
+              <w:spacing w:before="0"/>
+              <w:jc w:val="center"/>
+              <w:rPr>
+                <w:rFonts w:ascii="Segoe UI" w:hAnsi="Segoe UI" w:cs="Segoe UI"/>
+                <w:b/>
+              </w:rPr>
+            </w:pPr>
+            <w:r>
+              <w:rPr>
+                <w:rFonts w:ascii="Segoe UI" w:hAnsi="Segoe UI" w:cs="Segoe UI"/>
+                <w:b/>
+              </w:rPr>
+              <w:t>Hours</w:t>
+            </w:r>
+          </w:p>
+        </w:tc>
+      </w:tr>
+      <w:tr>
+        <w:tc>
+          <w:tcPr>
+            <w:tcW w:w="1127" w:type="dxa"/>
+            <w:shd w:val="clear" w:color="auto" w:fill="auto"/>
+          </w:tcPr>
+          <w:p>
+            <w:pPr>
+              <w:jc w:val="center"/>
+              <w:rPr>
+                <w:rFonts w:ascii="Segoe UI" w:hAnsi="Segoe UI" w:cs="Segoe UI"/>
+              </w:rPr>
+            </w:pPr>
+            <w:r>
+              <w:rPr>
+                <w:rFonts w:ascii="Segoe UI" w:hAnsi="Segoe UI" w:cs="Segoe UI"/>
+              </w:rPr>
+              <w:t>S2</w:t>
+            </w:r>
+          </w:p>
+        </w:tc>
+        <w:tc>
+          <w:tcPr>
+            <w:tcW w:w="6163" w:type="dxa"/>
+            <w:shd w:val="clear" w:color="auto" w:fill="auto"/>
+          </w:tcPr>
+          <w:p>
+            <w:pPr>
+              <w:rPr>
+                <w:rFonts w:ascii="Segoe UI" w:hAnsi="Segoe UI" w:cs="Segoe UI"/>
+              </w:rPr>
+            </w:pPr>
+            <w:r>
+              <w:rPr>
+                <w:rFonts w:ascii="Segoe UI" w:hAnsi="Segoe UI" w:cs="Segoe UI"/>
+              </w:rPr>
+              <w:t>Allow a second player to join the world.</w:t>
+            </w:r>
+          </w:p>
+        </w:tc>
+        <w:tc>
+          <w:tcPr>
+            <w:tcW w:w="1710" w:type="dxa"/>
+            <w:shd w:val="clear" w:color="auto" w:fill="auto"/>
+          </w:tcPr>
+          <w:p>
+            <w:pPr>
+              <w:jc w:val="center"/>
+              <w:rPr>
+                <w:rFonts w:ascii="Segoe UI" w:hAnsi="Segoe UI" w:cs="Segoe UI"/>
+              </w:rPr>
+            </w:pPr>
+            <w:r>
+              <w:rPr>
+                <w:rFonts w:ascii="Segoe UI" w:hAnsi="Segoe UI" w:cs="Segoe UI"/>
+              </w:rPr>
+              <w:t>20</w:t>
+            </w:r>
+          </w:p>
+        </w:tc>
+        <w:tc>
+          <w:tcPr>
+            <w:tcW w:w="1170" w:type="dxa"/>
+          </w:tcPr>
+          <w:p>
+            <w:pPr>
+              <w:rPr>
+                <w:rFonts w:ascii="Segoe UI" w:hAnsi="Segoe UI" w:cs="Segoe UI"/>
+              </w:rPr>
+            </w:pPr>
+          </w:p>
+        </w:tc>
+      </w:tr>
+      <w:tr>
+        <w:tc>
+          <w:tcPr>
+            <w:tcW w:w="1127" w:type="dxa"/>
+            <w:shd w:val="clear" w:color="auto" w:fill="auto"/>
+          </w:tcPr>
+          <w:p>
+            <w:pPr>
+              <w:jc w:val="center"/>
+              <w:rPr>
+                <w:rFonts w:ascii="Segoe UI" w:hAnsi="Segoe UI" w:cs="Segoe UI"/>
+              </w:rPr>
+            </w:pPr>
+            <w:r>
+              <w:rPr>
+                <w:rFonts w:ascii="Segoe UI" w:hAnsi="Segoe UI" w:cs="Segoe UI"/>
+              </w:rPr>
+              <w:t>S3</w:t>
+            </w:r>
+          </w:p>
+        </w:tc>
+        <w:tc>
+          <w:tcPr>
+            <w:tcW w:w="6163" w:type="dxa"/>
+            <w:shd w:val="clear" w:color="auto" w:fill="auto"/>
+          </w:tcPr>
+          <w:p>
+            <w:pPr>
+              <w:rPr>
+                <w:rFonts w:ascii="Segoe UI" w:hAnsi="Segoe UI" w:cs="Segoe UI"/>
+              </w:rPr>
+            </w:pPr>
+            <w:r>
+              <w:rPr>
+                <w:rFonts w:ascii="Segoe UI" w:hAnsi="Segoe UI" w:cs="Segoe UI"/>
+              </w:rPr>
+              <w:t>Decide what first turn for players will look like</w:t>
+            </w:r>
+          </w:p>
+        </w:tc>
+        <w:tc>
+          <w:tcPr>
+            <w:tcW w:w="1710" w:type="dxa"/>
+            <w:shd w:val="clear" w:color="auto" w:fill="auto"/>
+          </w:tcPr>
+          <w:p>
+            <w:pPr>
+              <w:jc w:val="center"/>
+              <w:rPr>
+                <w:rFonts w:ascii="Segoe UI" w:hAnsi="Segoe UI" w:cs="Segoe UI"/>
+              </w:rPr>
+            </w:pPr>
+            <w:r>
+              <w:rPr>
+                <w:rFonts w:ascii="Segoe UI" w:hAnsi="Segoe UI" w:cs="Segoe UI"/>
+              </w:rPr>
+              <w:t>10</w:t>
+            </w:r>
+          </w:p>
+        </w:tc>
+        <w:tc>
+          <w:tcPr>
+            <w:tcW w:w="1170" w:type="dxa"/>
+          </w:tcPr>
+          <w:p>
+            <w:pPr>
+              <w:rPr>
+                <w:rFonts w:ascii="Segoe UI" w:hAnsi="Segoe UI" w:cs="Segoe UI"/>
+              </w:rPr>
+            </w:pPr>
+          </w:p>
+        </w:tc>
+      </w:tr>
+      <w:tr>
+        <w:tc>
+          <w:tcPr>
+            <w:tcW w:w="1127" w:type="dxa"/>
+            <w:shd w:val="clear" w:color="auto" w:fill="auto"/>
+          </w:tcPr>
+          <w:p>
+            <w:pPr>
+              <w:jc w:val="center"/>
+              <w:rPr>
+                <w:rFonts w:ascii="Segoe UI" w:hAnsi="Segoe UI" w:cs="Segoe UI"/>
+              </w:rPr>
+            </w:pPr>
+          </w:p>
+        </w:tc>
+        <w:tc>
+          <w:tcPr>
+            <w:tcW w:w="6163" w:type="dxa"/>
+            <w:shd w:val="clear" w:color="auto" w:fill="auto"/>
+          </w:tcPr>
+          <w:p>
+            <w:pPr>
+              <w:rPr>
+                <w:rFonts w:ascii="Segoe UI" w:hAnsi="Segoe UI" w:cs="Segoe UI"/>
+              </w:rPr>
+            </w:pPr>
+            <w:r>
+              <w:rPr>
+                <w:rFonts w:ascii="Segoe UI" w:hAnsi="Segoe UI" w:cs="Segoe UI"/>
+              </w:rPr>
+              <w:t>Decide what next turns for players will look like</w:t>
+            </w:r>
+          </w:p>
+        </w:tc>
+        <w:tc>
+          <w:tcPr>
+            <w:tcW w:w="1710" w:type="dxa"/>
+            <w:shd w:val="clear" w:color="auto" w:fill="auto"/>
+          </w:tcPr>
+          <w:p>
+            <w:pPr>
+              <w:jc w:val="center"/>
+              <w:rPr>
+                <w:rFonts w:ascii="Segoe UI" w:hAnsi="Segoe UI" w:cs="Segoe UI"/>
+              </w:rPr>
+            </w:pPr>
+            <w:r>
+              <w:rPr>
+                <w:rFonts w:ascii="Segoe UI" w:hAnsi="Segoe UI" w:cs="Segoe UI"/>
+              </w:rPr>
+              <w:t>15</w:t>
+            </w:r>
+          </w:p>
+        </w:tc>
+        <w:tc>
+          <w:tcPr>
+            <w:tcW w:w="1170" w:type="dxa"/>
+          </w:tcPr>
+          <w:p>
+            <w:pPr>
+              <w:rPr>
+                <w:rFonts w:ascii="Segoe UI" w:hAnsi="Segoe UI" w:cs="Segoe UI"/>
+              </w:rPr>
+            </w:pPr>
+          </w:p>
+        </w:tc>
+      </w:tr>
+      <w:tr>
+        <w:tc>
+          <w:tcPr>
+            <w:tcW w:w="1127" w:type="dxa"/>
+            <w:shd w:val="clear" w:color="auto" w:fill="auto"/>
+          </w:tcPr>
+          <w:p>
+            <w:pPr>
+              <w:jc w:val="center"/>
+              <w:rPr>
+                <w:rFonts w:ascii="Segoe UI" w:hAnsi="Segoe UI" w:cs="Segoe UI"/>
+              </w:rPr>
+            </w:pPr>
+            <w:r>
+              <w:rPr>
+                <w:rFonts w:ascii="Segoe UI" w:hAnsi="Segoe UI" w:cs="Segoe UI"/>
+              </w:rPr>
+              <w:t>S5</w:t>
+            </w:r>
+          </w:p>
+        </w:tc>
+        <w:tc>
+          <w:tcPr>
+            <w:tcW w:w="6163" w:type="dxa"/>
+            <w:shd w:val="clear" w:color="auto" w:fill="auto"/>
+          </w:tcPr>
+          <w:p>
+            <w:pPr>
+              <w:rPr>
+                <w:rFonts w:ascii="Segoe UI" w:hAnsi="Segoe UI" w:cs="Segoe UI"/>
+              </w:rPr>
+            </w:pPr>
+            <w:r>
+              <w:rPr>
+                <w:rFonts w:ascii="Segoe UI" w:hAnsi="Segoe UI" w:cs="Segoe UI"/>
+              </w:rPr>
+              <w:t>Choose how players will go about winning the game, such as what different options they will have, and how long it’ll take.</w:t>
+            </w:r>
+          </w:p>
+        </w:tc>
+        <w:tc>
+          <w:tcPr>
+            <w:tcW w:w="1710" w:type="dxa"/>
+            <w:shd w:val="clear" w:color="auto" w:fill="auto"/>
+          </w:tcPr>
+          <w:p>
+            <w:pPr>
+              <w:jc w:val="center"/>
+              <w:rPr>
+                <w:rFonts w:ascii="Segoe UI" w:hAnsi="Segoe UI" w:cs="Segoe UI"/>
+              </w:rPr>
+            </w:pPr>
+            <w:r>
+              <w:rPr>
+                <w:rFonts w:ascii="Segoe UI" w:hAnsi="Segoe UI" w:cs="Segoe UI"/>
+              </w:rPr>
+              <w:t>15</w:t>
+            </w:r>
+          </w:p>
+        </w:tc>
+        <w:tc>
+          <w:tcPr>
+            <w:tcW w:w="1170" w:type="dxa"/>
+          </w:tcPr>
+          <w:p>
+            <w:pPr>
+              <w:rPr>
+                <w:rFonts w:ascii="Segoe UI" w:hAnsi="Segoe UI" w:cs="Segoe UI"/>
+              </w:rPr>
+            </w:pPr>
+          </w:p>
+        </w:tc>
+      </w:tr>
+      <w:tr>
+        <w:tc>
+          <w:tcPr>
+            <w:tcW w:w="1127" w:type="dxa"/>
+            <w:shd w:val="clear" w:color="auto" w:fill="auto"/>
+          </w:tcPr>
+          <w:p>
+            <w:pPr>
+              <w:jc w:val="center"/>
+              <w:rPr>
+                <w:rFonts w:ascii="Segoe UI" w:hAnsi="Segoe UI" w:cs="Segoe UI"/>
+              </w:rPr>
+            </w:pPr>
+            <w:r>
+              <w:rPr>
+                <w:rFonts w:ascii="Segoe UI" w:hAnsi="Segoe UI" w:cs="Segoe UI"/>
+              </w:rPr>
+              <w:t>S1</w:t>
+            </w:r>
+          </w:p>
+        </w:tc>
+        <w:tc>
+          <w:tcPr>
+            <w:tcW w:w="6163" w:type="dxa"/>
+            <w:shd w:val="clear" w:color="auto" w:fill="auto"/>
+          </w:tcPr>
+          <w:p>
+            <w:pPr>
+              <w:rPr>
+                <w:rFonts w:ascii="Segoe UI" w:hAnsi="Segoe UI" w:cs="Segoe UI"/>
+              </w:rPr>
+            </w:pPr>
+            <w:r>
+              <w:rPr>
+                <w:rFonts w:ascii="Segoe UI" w:hAnsi="Segoe UI" w:cs="Segoe UI"/>
+              </w:rPr>
+              <w:t>Set terrain types</w:t>
+            </w:r>
+          </w:p>
+        </w:tc>
+        <w:tc>
+          <w:tcPr>
+            <w:tcW w:w="1710" w:type="dxa"/>
+            <w:shd w:val="clear" w:color="auto" w:fill="auto"/>
+          </w:tcPr>
+          <w:p>
+            <w:pPr>
+              <w:jc w:val="center"/>
+              <w:rPr>
+                <w:rFonts w:ascii="Segoe UI" w:hAnsi="Segoe UI" w:cs="Segoe UI"/>
+              </w:rPr>
+            </w:pPr>
+            <w:r>
+              <w:rPr>
+                <w:rFonts w:ascii="Segoe UI" w:hAnsi="Segoe UI" w:cs="Segoe UI"/>
+              </w:rPr>
+              <w:t>12</w:t>
+            </w:r>
             <w:bookmarkStart w:id="12" w:name="_GoBack"/>
             <w:bookmarkEnd w:id="12"/>
           </w:p>
@@ -5184,14 +6011,7 @@
         <w:pStyle w:val="Caption"/>
         <w:rPr>
           <w:rFonts w:ascii="Segoe UI" w:hAnsi="Segoe UI" w:cs="Segoe UI"/>
-        </w:rPr>
-      </w:pPr>
-    </w:p>
-    <w:p>
-      <w:pPr>
-        <w:pStyle w:val="Caption"/>
-        <w:rPr>
-          <w:rFonts w:ascii="Segoe UI" w:hAnsi="Segoe UI" w:cs="Segoe UI"/>
+          <w:i w:val="0"/>
         </w:rPr>
       </w:pPr>
     </w:p>
@@ -5261,7 +6081,7 @@
       <w:rPr>
         <w:noProof/>
       </w:rPr>
-      <w:t>9</w:t>
+      <w:t>12</w:t>
     </w:r>
     <w:r>
       <w:fldChar w:fldCharType="end"/>
@@ -10028,7 +10848,7 @@
 </file>
 
 <file path=customXml/itemProps1.xml><?xml version="1.0" encoding="utf-8"?>
-<ds:datastoreItem xmlns:ds="http://schemas.openxmlformats.org/officeDocument/2006/customXml" ds:itemID="{CE6234F3-9E1A-4F1B-B25F-5BAEFE868248}">
+<ds:datastoreItem xmlns:ds="http://schemas.openxmlformats.org/officeDocument/2006/customXml" ds:itemID="{D900577B-7281-4E9A-B756-6C5EBD455345}">
   <ds:schemaRefs>
     <ds:schemaRef ds:uri="http://schemas.openxmlformats.org/officeDocument/2006/bibliography"/>
   </ds:schemaRefs>

</xml_diff>

<commit_message>
Minor corrections on the Project Notebook. Updated table of contents.
</commit_message>
<xml_diff>
--- a/Project Rome Notebook.docx
+++ b/Project Rome Notebook.docx
@@ -1,6 +1,6 @@
 
 <file path=word/document.xml><?xml version="1.0" encoding="utf-8"?>
-<w:document xmlns:wpc="http://schemas.microsoft.com/office/word/2010/wordprocessingCanvas" xmlns:mc="http://schemas.openxmlformats.org/markup-compatibility/2006" xmlns:o="urn:schemas-microsoft-com:office:office" xmlns:r="http://schemas.openxmlformats.org/officeDocument/2006/relationships" xmlns:m="http://schemas.openxmlformats.org/officeDocument/2006/math" xmlns:v="urn:schemas-microsoft-com:vml" xmlns:wp14="http://schemas.microsoft.com/office/word/2010/wordprocessingDrawing" xmlns:wp="http://schemas.openxmlformats.org/drawingml/2006/wordprocessingDrawing" xmlns:w10="urn:schemas-microsoft-com:office:word" xmlns:w="http://schemas.openxmlformats.org/wordprocessingml/2006/main" xmlns:w14="http://schemas.microsoft.com/office/word/2010/wordml" xmlns:w15="http://schemas.microsoft.com/office/word/2012/wordml" xmlns:wpg="http://schemas.microsoft.com/office/word/2010/wordprocessingGroup" xmlns:wpi="http://schemas.microsoft.com/office/word/2010/wordprocessingInk" xmlns:wne="http://schemas.microsoft.com/office/word/2006/wordml" xmlns:wps="http://schemas.microsoft.com/office/word/2010/wordprocessingShape" mc:Ignorable="w14 w15 wp14">
+<w:document xmlns:wpc="http://schemas.microsoft.com/office/word/2010/wordprocessingCanvas" xmlns:cx="http://schemas.microsoft.com/office/drawing/2014/chartex" xmlns:cx1="http://schemas.microsoft.com/office/drawing/2015/9/8/chartex" xmlns:cx2="http://schemas.microsoft.com/office/drawing/2015/10/21/chartex" xmlns:cx3="http://schemas.microsoft.com/office/drawing/2016/5/9/chartex" xmlns:cx4="http://schemas.microsoft.com/office/drawing/2016/5/10/chartex" xmlns:cx5="http://schemas.microsoft.com/office/drawing/2016/5/11/chartex" xmlns:mc="http://schemas.openxmlformats.org/markup-compatibility/2006" xmlns:o="urn:schemas-microsoft-com:office:office" xmlns:r="http://schemas.openxmlformats.org/officeDocument/2006/relationships" xmlns:m="http://schemas.openxmlformats.org/officeDocument/2006/math" xmlns:v="urn:schemas-microsoft-com:vml" xmlns:wp14="http://schemas.microsoft.com/office/word/2010/wordprocessingDrawing" xmlns:wp="http://schemas.openxmlformats.org/drawingml/2006/wordprocessingDrawing" xmlns:w10="urn:schemas-microsoft-com:office:word" xmlns:w="http://schemas.openxmlformats.org/wordprocessingml/2006/main" xmlns:w14="http://schemas.microsoft.com/office/word/2010/wordml" xmlns:w15="http://schemas.microsoft.com/office/word/2012/wordml" xmlns:w16se="http://schemas.microsoft.com/office/word/2015/wordml/symex" xmlns:wpg="http://schemas.microsoft.com/office/word/2010/wordprocessingGroup" xmlns:wpi="http://schemas.microsoft.com/office/word/2010/wordprocessingInk" xmlns:wne="http://schemas.microsoft.com/office/word/2006/wordml" xmlns:wps="http://schemas.microsoft.com/office/word/2010/wordprocessingShape" mc:Ignorable="w14 w15 w16se wp14">
   <w:body>
     <w:p>
       <w:pPr>
@@ -293,12 +293,14 @@
         <w:lastRenderedPageBreak/>
         <w:t>Table of Contents</w:t>
       </w:r>
+      <w:bookmarkStart w:id="0" w:name="_GoBack"/>
+      <w:bookmarkEnd w:id="0"/>
     </w:p>
     <w:p>
       <w:pPr>
         <w:pStyle w:val="TOC1"/>
         <w:rPr>
-          <w:rFonts w:ascii="Segoe UI" w:eastAsiaTheme="minorEastAsia" w:hAnsi="Segoe UI" w:cs="Segoe UI"/>
+          <w:rFonts w:asciiTheme="minorHAnsi" w:eastAsiaTheme="minorEastAsia" w:hAnsiTheme="minorHAnsi" w:cstheme="minorBidi"/>
           <w:b w:val="0"/>
           <w:color w:val="auto"/>
           <w:sz w:val="22"/>
@@ -322,7 +324,7 @@
         </w:rPr>
         <w:fldChar w:fldCharType="separate"/>
       </w:r>
-      <w:hyperlink w:anchor="_Toc462583892" w:history="1">
+      <w:hyperlink w:anchor="_Toc468047852" w:history="1">
         <w:r>
           <w:rPr>
             <w:rStyle w:val="Hyperlink"/>
@@ -332,48 +334,41 @@
         </w:r>
         <w:r>
           <w:rPr>
-            <w:rFonts w:ascii="Segoe UI" w:hAnsi="Segoe UI" w:cs="Segoe UI"/>
             <w:webHidden/>
           </w:rPr>
           <w:tab/>
         </w:r>
         <w:r>
           <w:rPr>
-            <w:rFonts w:ascii="Segoe UI" w:hAnsi="Segoe UI" w:cs="Segoe UI"/>
             <w:webHidden/>
           </w:rPr>
           <w:fldChar w:fldCharType="begin"/>
         </w:r>
         <w:r>
           <w:rPr>
-            <w:rFonts w:ascii="Segoe UI" w:hAnsi="Segoe UI" w:cs="Segoe UI"/>
-            <w:webHidden/>
-          </w:rPr>
-          <w:instrText xml:space="preserve"> PAGEREF _Toc462583892 \h </w:instrText>
-        </w:r>
-        <w:r>
-          <w:rPr>
-            <w:rFonts w:ascii="Segoe UI" w:hAnsi="Segoe UI" w:cs="Segoe UI"/>
-            <w:webHidden/>
-          </w:rPr>
-        </w:r>
-        <w:r>
-          <w:rPr>
-            <w:rFonts w:ascii="Segoe UI" w:hAnsi="Segoe UI" w:cs="Segoe UI"/>
+            <w:webHidden/>
+          </w:rPr>
+          <w:instrText xml:space="preserve"> PAGEREF _Toc468047852 \h </w:instrText>
+        </w:r>
+        <w:r>
+          <w:rPr>
+            <w:webHidden/>
+          </w:rPr>
+        </w:r>
+        <w:r>
+          <w:rPr>
             <w:webHidden/>
           </w:rPr>
           <w:fldChar w:fldCharType="separate"/>
         </w:r>
         <w:r>
           <w:rPr>
-            <w:rFonts w:ascii="Segoe UI" w:hAnsi="Segoe UI" w:cs="Segoe UI"/>
             <w:webHidden/>
           </w:rPr>
           <w:t>3</w:t>
         </w:r>
         <w:r>
           <w:rPr>
-            <w:rFonts w:ascii="Segoe UI" w:hAnsi="Segoe UI" w:cs="Segoe UI"/>
             <w:webHidden/>
           </w:rPr>
           <w:fldChar w:fldCharType="end"/>
@@ -384,13 +379,13 @@
       <w:pPr>
         <w:pStyle w:val="TOC1"/>
         <w:rPr>
-          <w:rFonts w:ascii="Segoe UI" w:eastAsiaTheme="minorEastAsia" w:hAnsi="Segoe UI" w:cs="Segoe UI"/>
+          <w:rFonts w:asciiTheme="minorHAnsi" w:eastAsiaTheme="minorEastAsia" w:hAnsiTheme="minorHAnsi" w:cstheme="minorBidi"/>
           <w:b w:val="0"/>
           <w:color w:val="auto"/>
           <w:sz w:val="22"/>
         </w:rPr>
       </w:pPr>
-      <w:hyperlink w:anchor="_Toc462583893" w:history="1">
+      <w:hyperlink w:anchor="_Toc468047853" w:history="1">
         <w:r>
           <w:rPr>
             <w:rStyle w:val="Hyperlink"/>
@@ -400,48 +395,41 @@
         </w:r>
         <w:r>
           <w:rPr>
-            <w:rFonts w:ascii="Segoe UI" w:hAnsi="Segoe UI" w:cs="Segoe UI"/>
             <w:webHidden/>
           </w:rPr>
           <w:tab/>
         </w:r>
         <w:r>
           <w:rPr>
-            <w:rFonts w:ascii="Segoe UI" w:hAnsi="Segoe UI" w:cs="Segoe UI"/>
             <w:webHidden/>
           </w:rPr>
           <w:fldChar w:fldCharType="begin"/>
         </w:r>
         <w:r>
           <w:rPr>
-            <w:rFonts w:ascii="Segoe UI" w:hAnsi="Segoe UI" w:cs="Segoe UI"/>
-            <w:webHidden/>
-          </w:rPr>
-          <w:instrText xml:space="preserve"> PAGEREF _Toc462583893 \h </w:instrText>
-        </w:r>
-        <w:r>
-          <w:rPr>
-            <w:rFonts w:ascii="Segoe UI" w:hAnsi="Segoe UI" w:cs="Segoe UI"/>
-            <w:webHidden/>
-          </w:rPr>
-        </w:r>
-        <w:r>
-          <w:rPr>
-            <w:rFonts w:ascii="Segoe UI" w:hAnsi="Segoe UI" w:cs="Segoe UI"/>
+            <w:webHidden/>
+          </w:rPr>
+          <w:instrText xml:space="preserve"> PAGEREF _Toc468047853 \h </w:instrText>
+        </w:r>
+        <w:r>
+          <w:rPr>
+            <w:webHidden/>
+          </w:rPr>
+        </w:r>
+        <w:r>
+          <w:rPr>
             <w:webHidden/>
           </w:rPr>
           <w:fldChar w:fldCharType="separate"/>
         </w:r>
         <w:r>
           <w:rPr>
-            <w:rFonts w:ascii="Segoe UI" w:hAnsi="Segoe UI" w:cs="Segoe UI"/>
             <w:webHidden/>
           </w:rPr>
           <w:t>4</w:t>
         </w:r>
         <w:r>
           <w:rPr>
-            <w:rFonts w:ascii="Segoe UI" w:hAnsi="Segoe UI" w:cs="Segoe UI"/>
             <w:webHidden/>
           </w:rPr>
           <w:fldChar w:fldCharType="end"/>
@@ -452,12 +440,12 @@
       <w:pPr>
         <w:pStyle w:val="TOC2"/>
         <w:rPr>
-          <w:rFonts w:ascii="Segoe UI" w:eastAsiaTheme="minorEastAsia" w:hAnsi="Segoe UI" w:cs="Segoe UI"/>
+          <w:rFonts w:asciiTheme="minorHAnsi" w:eastAsiaTheme="minorEastAsia" w:hAnsiTheme="minorHAnsi" w:cstheme="minorBidi"/>
           <w:sz w:val="22"/>
           <w:szCs w:val="22"/>
         </w:rPr>
       </w:pPr>
-      <w:hyperlink w:anchor="_Toc462583894" w:history="1">
+      <w:hyperlink w:anchor="_Toc468047854" w:history="1">
         <w:r>
           <w:rPr>
             <w:rStyle w:val="Hyperlink"/>
@@ -467,48 +455,41 @@
         </w:r>
         <w:r>
           <w:rPr>
-            <w:rFonts w:ascii="Segoe UI" w:hAnsi="Segoe UI" w:cs="Segoe UI"/>
             <w:webHidden/>
           </w:rPr>
           <w:tab/>
         </w:r>
         <w:r>
           <w:rPr>
-            <w:rFonts w:ascii="Segoe UI" w:hAnsi="Segoe UI" w:cs="Segoe UI"/>
             <w:webHidden/>
           </w:rPr>
           <w:fldChar w:fldCharType="begin"/>
         </w:r>
         <w:r>
           <w:rPr>
-            <w:rFonts w:ascii="Segoe UI" w:hAnsi="Segoe UI" w:cs="Segoe UI"/>
-            <w:webHidden/>
-          </w:rPr>
-          <w:instrText xml:space="preserve"> PAGEREF _Toc462583894 \h </w:instrText>
-        </w:r>
-        <w:r>
-          <w:rPr>
-            <w:rFonts w:ascii="Segoe UI" w:hAnsi="Segoe UI" w:cs="Segoe UI"/>
-            <w:webHidden/>
-          </w:rPr>
-        </w:r>
-        <w:r>
-          <w:rPr>
-            <w:rFonts w:ascii="Segoe UI" w:hAnsi="Segoe UI" w:cs="Segoe UI"/>
+            <w:webHidden/>
+          </w:rPr>
+          <w:instrText xml:space="preserve"> PAGEREF _Toc468047854 \h </w:instrText>
+        </w:r>
+        <w:r>
+          <w:rPr>
+            <w:webHidden/>
+          </w:rPr>
+        </w:r>
+        <w:r>
+          <w:rPr>
             <w:webHidden/>
           </w:rPr>
           <w:fldChar w:fldCharType="separate"/>
         </w:r>
         <w:r>
           <w:rPr>
-            <w:rFonts w:ascii="Segoe UI" w:hAnsi="Segoe UI" w:cs="Segoe UI"/>
             <w:webHidden/>
           </w:rPr>
           <w:t>4</w:t>
         </w:r>
         <w:r>
           <w:rPr>
-            <w:rFonts w:ascii="Segoe UI" w:hAnsi="Segoe UI" w:cs="Segoe UI"/>
             <w:webHidden/>
           </w:rPr>
           <w:fldChar w:fldCharType="end"/>
@@ -519,12 +500,12 @@
       <w:pPr>
         <w:pStyle w:val="TOC2"/>
         <w:rPr>
-          <w:rFonts w:ascii="Segoe UI" w:eastAsiaTheme="minorEastAsia" w:hAnsi="Segoe UI" w:cs="Segoe UI"/>
+          <w:rFonts w:asciiTheme="minorHAnsi" w:eastAsiaTheme="minorEastAsia" w:hAnsiTheme="minorHAnsi" w:cstheme="minorBidi"/>
           <w:sz w:val="22"/>
           <w:szCs w:val="22"/>
         </w:rPr>
       </w:pPr>
-      <w:hyperlink w:anchor="_Toc462583895" w:history="1">
+      <w:hyperlink w:anchor="_Toc468047855" w:history="1">
         <w:r>
           <w:rPr>
             <w:rStyle w:val="Hyperlink"/>
@@ -534,48 +515,41 @@
         </w:r>
         <w:r>
           <w:rPr>
-            <w:rFonts w:ascii="Segoe UI" w:hAnsi="Segoe UI" w:cs="Segoe UI"/>
             <w:webHidden/>
           </w:rPr>
           <w:tab/>
         </w:r>
         <w:r>
           <w:rPr>
-            <w:rFonts w:ascii="Segoe UI" w:hAnsi="Segoe UI" w:cs="Segoe UI"/>
             <w:webHidden/>
           </w:rPr>
           <w:fldChar w:fldCharType="begin"/>
         </w:r>
         <w:r>
           <w:rPr>
-            <w:rFonts w:ascii="Segoe UI" w:hAnsi="Segoe UI" w:cs="Segoe UI"/>
-            <w:webHidden/>
-          </w:rPr>
-          <w:instrText xml:space="preserve"> PAGEREF _Toc462583895 \h </w:instrText>
-        </w:r>
-        <w:r>
-          <w:rPr>
-            <w:rFonts w:ascii="Segoe UI" w:hAnsi="Segoe UI" w:cs="Segoe UI"/>
-            <w:webHidden/>
-          </w:rPr>
-        </w:r>
-        <w:r>
-          <w:rPr>
-            <w:rFonts w:ascii="Segoe UI" w:hAnsi="Segoe UI" w:cs="Segoe UI"/>
+            <w:webHidden/>
+          </w:rPr>
+          <w:instrText xml:space="preserve"> PAGEREF _Toc468047855 \h </w:instrText>
+        </w:r>
+        <w:r>
+          <w:rPr>
+            <w:webHidden/>
+          </w:rPr>
+        </w:r>
+        <w:r>
+          <w:rPr>
             <w:webHidden/>
           </w:rPr>
           <w:fldChar w:fldCharType="separate"/>
         </w:r>
         <w:r>
           <w:rPr>
-            <w:rFonts w:ascii="Segoe UI" w:hAnsi="Segoe UI" w:cs="Segoe UI"/>
             <w:webHidden/>
           </w:rPr>
           <w:t>4</w:t>
         </w:r>
         <w:r>
           <w:rPr>
-            <w:rFonts w:ascii="Segoe UI" w:hAnsi="Segoe UI" w:cs="Segoe UI"/>
             <w:webHidden/>
           </w:rPr>
           <w:fldChar w:fldCharType="end"/>
@@ -586,12 +560,12 @@
       <w:pPr>
         <w:pStyle w:val="TOC2"/>
         <w:rPr>
-          <w:rFonts w:ascii="Segoe UI" w:eastAsiaTheme="minorEastAsia" w:hAnsi="Segoe UI" w:cs="Segoe UI"/>
+          <w:rFonts w:asciiTheme="minorHAnsi" w:eastAsiaTheme="minorEastAsia" w:hAnsiTheme="minorHAnsi" w:cstheme="minorBidi"/>
           <w:sz w:val="22"/>
           <w:szCs w:val="22"/>
         </w:rPr>
       </w:pPr>
-      <w:hyperlink w:anchor="_Toc462583896" w:history="1">
+      <w:hyperlink w:anchor="_Toc468047856" w:history="1">
         <w:r>
           <w:rPr>
             <w:rStyle w:val="Hyperlink"/>
@@ -601,48 +575,41 @@
         </w:r>
         <w:r>
           <w:rPr>
-            <w:rFonts w:ascii="Segoe UI" w:hAnsi="Segoe UI" w:cs="Segoe UI"/>
             <w:webHidden/>
           </w:rPr>
           <w:tab/>
         </w:r>
         <w:r>
           <w:rPr>
-            <w:rFonts w:ascii="Segoe UI" w:hAnsi="Segoe UI" w:cs="Segoe UI"/>
             <w:webHidden/>
           </w:rPr>
           <w:fldChar w:fldCharType="begin"/>
         </w:r>
         <w:r>
           <w:rPr>
-            <w:rFonts w:ascii="Segoe UI" w:hAnsi="Segoe UI" w:cs="Segoe UI"/>
-            <w:webHidden/>
-          </w:rPr>
-          <w:instrText xml:space="preserve"> PAGEREF _Toc462583896 \h </w:instrText>
-        </w:r>
-        <w:r>
-          <w:rPr>
-            <w:rFonts w:ascii="Segoe UI" w:hAnsi="Segoe UI" w:cs="Segoe UI"/>
-            <w:webHidden/>
-          </w:rPr>
-        </w:r>
-        <w:r>
-          <w:rPr>
-            <w:rFonts w:ascii="Segoe UI" w:hAnsi="Segoe UI" w:cs="Segoe UI"/>
+            <w:webHidden/>
+          </w:rPr>
+          <w:instrText xml:space="preserve"> PAGEREF _Toc468047856 \h </w:instrText>
+        </w:r>
+        <w:r>
+          <w:rPr>
+            <w:webHidden/>
+          </w:rPr>
+        </w:r>
+        <w:r>
+          <w:rPr>
             <w:webHidden/>
           </w:rPr>
           <w:fldChar w:fldCharType="separate"/>
         </w:r>
         <w:r>
           <w:rPr>
-            <w:rFonts w:ascii="Segoe UI" w:hAnsi="Segoe UI" w:cs="Segoe UI"/>
             <w:webHidden/>
           </w:rPr>
           <w:t>4</w:t>
         </w:r>
         <w:r>
           <w:rPr>
-            <w:rFonts w:ascii="Segoe UI" w:hAnsi="Segoe UI" w:cs="Segoe UI"/>
             <w:webHidden/>
           </w:rPr>
           <w:fldChar w:fldCharType="end"/>
@@ -656,12 +623,12 @@
           <w:tab w:val="right" w:leader="dot" w:pos="9350"/>
         </w:tabs>
         <w:rPr>
-          <w:rFonts w:ascii="Segoe UI" w:eastAsiaTheme="minorEastAsia" w:hAnsi="Segoe UI" w:cs="Segoe UI"/>
+          <w:rFonts w:asciiTheme="minorHAnsi" w:eastAsiaTheme="minorEastAsia" w:hAnsiTheme="minorHAnsi" w:cstheme="minorBidi"/>
           <w:noProof/>
           <w:sz w:val="22"/>
         </w:rPr>
       </w:pPr>
-      <w:hyperlink w:anchor="_Toc462583897" w:history="1">
+      <w:hyperlink w:anchor="_Toc468047857" w:history="1">
         <w:r>
           <w:rPr>
             <w:rStyle w:val="Hyperlink"/>
@@ -672,7 +639,6 @@
         </w:r>
         <w:r>
           <w:rPr>
-            <w:rFonts w:ascii="Segoe UI" w:hAnsi="Segoe UI" w:cs="Segoe UI"/>
             <w:noProof/>
             <w:webHidden/>
           </w:rPr>
@@ -680,7 +646,6 @@
         </w:r>
         <w:r>
           <w:rPr>
-            <w:rFonts w:ascii="Segoe UI" w:hAnsi="Segoe UI" w:cs="Segoe UI"/>
             <w:noProof/>
             <w:webHidden/>
           </w:rPr>
@@ -688,22 +653,19 @@
         </w:r>
         <w:r>
           <w:rPr>
-            <w:rFonts w:ascii="Segoe UI" w:hAnsi="Segoe UI" w:cs="Segoe UI"/>
             <w:noProof/>
             <w:webHidden/>
           </w:rPr>
-          <w:instrText xml:space="preserve"> PAGEREF _Toc462583897 \h </w:instrText>
-        </w:r>
-        <w:r>
-          <w:rPr>
-            <w:rFonts w:ascii="Segoe UI" w:hAnsi="Segoe UI" w:cs="Segoe UI"/>
+          <w:instrText xml:space="preserve"> PAGEREF _Toc468047857 \h </w:instrText>
+        </w:r>
+        <w:r>
+          <w:rPr>
             <w:noProof/>
             <w:webHidden/>
           </w:rPr>
         </w:r>
         <w:r>
           <w:rPr>
-            <w:rFonts w:ascii="Segoe UI" w:hAnsi="Segoe UI" w:cs="Segoe UI"/>
             <w:noProof/>
             <w:webHidden/>
           </w:rPr>
@@ -711,7 +673,6 @@
         </w:r>
         <w:r>
           <w:rPr>
-            <w:rFonts w:ascii="Segoe UI" w:hAnsi="Segoe UI" w:cs="Segoe UI"/>
             <w:noProof/>
             <w:webHidden/>
           </w:rPr>
@@ -719,7 +680,6 @@
         </w:r>
         <w:r>
           <w:rPr>
-            <w:rFonts w:ascii="Segoe UI" w:hAnsi="Segoe UI" w:cs="Segoe UI"/>
             <w:noProof/>
             <w:webHidden/>
           </w:rPr>
@@ -731,13 +691,13 @@
       <w:pPr>
         <w:pStyle w:val="TOC1"/>
         <w:rPr>
-          <w:rFonts w:ascii="Segoe UI" w:eastAsiaTheme="minorEastAsia" w:hAnsi="Segoe UI" w:cs="Segoe UI"/>
+          <w:rFonts w:asciiTheme="minorHAnsi" w:eastAsiaTheme="minorEastAsia" w:hAnsiTheme="minorHAnsi" w:cstheme="minorBidi"/>
           <w:b w:val="0"/>
           <w:color w:val="auto"/>
           <w:sz w:val="22"/>
         </w:rPr>
       </w:pPr>
-      <w:hyperlink w:anchor="_Toc462583898" w:history="1">
+      <w:hyperlink w:anchor="_Toc468047858" w:history="1">
         <w:r>
           <w:rPr>
             <w:rStyle w:val="Hyperlink"/>
@@ -747,48 +707,41 @@
         </w:r>
         <w:r>
           <w:rPr>
-            <w:rFonts w:ascii="Segoe UI" w:hAnsi="Segoe UI" w:cs="Segoe UI"/>
             <w:webHidden/>
           </w:rPr>
           <w:tab/>
         </w:r>
         <w:r>
           <w:rPr>
-            <w:rFonts w:ascii="Segoe UI" w:hAnsi="Segoe UI" w:cs="Segoe UI"/>
             <w:webHidden/>
           </w:rPr>
           <w:fldChar w:fldCharType="begin"/>
         </w:r>
         <w:r>
           <w:rPr>
-            <w:rFonts w:ascii="Segoe UI" w:hAnsi="Segoe UI" w:cs="Segoe UI"/>
-            <w:webHidden/>
-          </w:rPr>
-          <w:instrText xml:space="preserve"> PAGEREF _Toc462583898 \h </w:instrText>
-        </w:r>
-        <w:r>
-          <w:rPr>
-            <w:rFonts w:ascii="Segoe UI" w:hAnsi="Segoe UI" w:cs="Segoe UI"/>
-            <w:webHidden/>
-          </w:rPr>
-        </w:r>
-        <w:r>
-          <w:rPr>
-            <w:rFonts w:ascii="Segoe UI" w:hAnsi="Segoe UI" w:cs="Segoe UI"/>
+            <w:webHidden/>
+          </w:rPr>
+          <w:instrText xml:space="preserve"> PAGEREF _Toc468047858 \h </w:instrText>
+        </w:r>
+        <w:r>
+          <w:rPr>
+            <w:webHidden/>
+          </w:rPr>
+        </w:r>
+        <w:r>
+          <w:rPr>
             <w:webHidden/>
           </w:rPr>
           <w:fldChar w:fldCharType="separate"/>
         </w:r>
         <w:r>
           <w:rPr>
-            <w:rFonts w:ascii="Segoe UI" w:hAnsi="Segoe UI" w:cs="Segoe UI"/>
             <w:webHidden/>
           </w:rPr>
           <w:t>6</w:t>
         </w:r>
         <w:r>
           <w:rPr>
-            <w:rFonts w:ascii="Segoe UI" w:hAnsi="Segoe UI" w:cs="Segoe UI"/>
             <w:webHidden/>
           </w:rPr>
           <w:fldChar w:fldCharType="end"/>
@@ -799,12 +752,12 @@
       <w:pPr>
         <w:pStyle w:val="TOC2"/>
         <w:rPr>
-          <w:rFonts w:ascii="Segoe UI" w:eastAsiaTheme="minorEastAsia" w:hAnsi="Segoe UI" w:cs="Segoe UI"/>
+          <w:rFonts w:asciiTheme="minorHAnsi" w:eastAsiaTheme="minorEastAsia" w:hAnsiTheme="minorHAnsi" w:cstheme="minorBidi"/>
           <w:sz w:val="22"/>
           <w:szCs w:val="22"/>
         </w:rPr>
       </w:pPr>
-      <w:hyperlink w:anchor="_Toc462583899" w:history="1">
+      <w:hyperlink w:anchor="_Toc468047859" w:history="1">
         <w:r>
           <w:rPr>
             <w:rStyle w:val="Hyperlink"/>
@@ -814,48 +767,41 @@
         </w:r>
         <w:r>
           <w:rPr>
-            <w:rFonts w:ascii="Segoe UI" w:hAnsi="Segoe UI" w:cs="Segoe UI"/>
             <w:webHidden/>
           </w:rPr>
           <w:tab/>
         </w:r>
         <w:r>
           <w:rPr>
-            <w:rFonts w:ascii="Segoe UI" w:hAnsi="Segoe UI" w:cs="Segoe UI"/>
             <w:webHidden/>
           </w:rPr>
           <w:fldChar w:fldCharType="begin"/>
         </w:r>
         <w:r>
           <w:rPr>
-            <w:rFonts w:ascii="Segoe UI" w:hAnsi="Segoe UI" w:cs="Segoe UI"/>
-            <w:webHidden/>
-          </w:rPr>
-          <w:instrText xml:space="preserve"> PAGEREF _Toc462583899 \h </w:instrText>
-        </w:r>
-        <w:r>
-          <w:rPr>
-            <w:rFonts w:ascii="Segoe UI" w:hAnsi="Segoe UI" w:cs="Segoe UI"/>
-            <w:webHidden/>
-          </w:rPr>
-        </w:r>
-        <w:r>
-          <w:rPr>
-            <w:rFonts w:ascii="Segoe UI" w:hAnsi="Segoe UI" w:cs="Segoe UI"/>
+            <w:webHidden/>
+          </w:rPr>
+          <w:instrText xml:space="preserve"> PAGEREF _Toc468047859 \h </w:instrText>
+        </w:r>
+        <w:r>
+          <w:rPr>
+            <w:webHidden/>
+          </w:rPr>
+        </w:r>
+        <w:r>
+          <w:rPr>
             <w:webHidden/>
           </w:rPr>
           <w:fldChar w:fldCharType="separate"/>
         </w:r>
         <w:r>
           <w:rPr>
-            <w:rFonts w:ascii="Segoe UI" w:hAnsi="Segoe UI" w:cs="Segoe UI"/>
             <w:webHidden/>
           </w:rPr>
           <w:t>6</w:t>
         </w:r>
         <w:r>
           <w:rPr>
-            <w:rFonts w:ascii="Segoe UI" w:hAnsi="Segoe UI" w:cs="Segoe UI"/>
             <w:webHidden/>
           </w:rPr>
           <w:fldChar w:fldCharType="end"/>
@@ -866,12 +812,12 @@
       <w:pPr>
         <w:pStyle w:val="TOC2"/>
         <w:rPr>
-          <w:rFonts w:ascii="Segoe UI" w:eastAsiaTheme="minorEastAsia" w:hAnsi="Segoe UI" w:cs="Segoe UI"/>
+          <w:rFonts w:asciiTheme="minorHAnsi" w:eastAsiaTheme="minorEastAsia" w:hAnsiTheme="minorHAnsi" w:cstheme="minorBidi"/>
           <w:sz w:val="22"/>
           <w:szCs w:val="22"/>
         </w:rPr>
       </w:pPr>
-      <w:hyperlink w:anchor="_Toc462583900" w:history="1">
+      <w:hyperlink w:anchor="_Toc468047860" w:history="1">
         <w:r>
           <w:rPr>
             <w:rStyle w:val="Hyperlink"/>
@@ -881,48 +827,41 @@
         </w:r>
         <w:r>
           <w:rPr>
-            <w:rFonts w:ascii="Segoe UI" w:hAnsi="Segoe UI" w:cs="Segoe UI"/>
             <w:webHidden/>
           </w:rPr>
           <w:tab/>
         </w:r>
         <w:r>
           <w:rPr>
-            <w:rFonts w:ascii="Segoe UI" w:hAnsi="Segoe UI" w:cs="Segoe UI"/>
             <w:webHidden/>
           </w:rPr>
           <w:fldChar w:fldCharType="begin"/>
         </w:r>
         <w:r>
           <w:rPr>
-            <w:rFonts w:ascii="Segoe UI" w:hAnsi="Segoe UI" w:cs="Segoe UI"/>
-            <w:webHidden/>
-          </w:rPr>
-          <w:instrText xml:space="preserve"> PAGEREF _Toc462583900 \h </w:instrText>
-        </w:r>
-        <w:r>
-          <w:rPr>
-            <w:rFonts w:ascii="Segoe UI" w:hAnsi="Segoe UI" w:cs="Segoe UI"/>
-            <w:webHidden/>
-          </w:rPr>
-        </w:r>
-        <w:r>
-          <w:rPr>
-            <w:rFonts w:ascii="Segoe UI" w:hAnsi="Segoe UI" w:cs="Segoe UI"/>
+            <w:webHidden/>
+          </w:rPr>
+          <w:instrText xml:space="preserve"> PAGEREF _Toc468047860 \h </w:instrText>
+        </w:r>
+        <w:r>
+          <w:rPr>
+            <w:webHidden/>
+          </w:rPr>
+        </w:r>
+        <w:r>
+          <w:rPr>
             <w:webHidden/>
           </w:rPr>
           <w:fldChar w:fldCharType="separate"/>
         </w:r>
         <w:r>
           <w:rPr>
-            <w:rFonts w:ascii="Segoe UI" w:hAnsi="Segoe UI" w:cs="Segoe UI"/>
             <w:webHidden/>
           </w:rPr>
           <w:t>6</w:t>
         </w:r>
         <w:r>
           <w:rPr>
-            <w:rFonts w:ascii="Segoe UI" w:hAnsi="Segoe UI" w:cs="Segoe UI"/>
             <w:webHidden/>
           </w:rPr>
           <w:fldChar w:fldCharType="end"/>
@@ -933,13 +872,13 @@
       <w:pPr>
         <w:pStyle w:val="TOC1"/>
         <w:rPr>
-          <w:rFonts w:ascii="Segoe UI" w:eastAsiaTheme="minorEastAsia" w:hAnsi="Segoe UI" w:cs="Segoe UI"/>
+          <w:rFonts w:asciiTheme="minorHAnsi" w:eastAsiaTheme="minorEastAsia" w:hAnsiTheme="minorHAnsi" w:cstheme="minorBidi"/>
           <w:b w:val="0"/>
           <w:color w:val="auto"/>
           <w:sz w:val="22"/>
         </w:rPr>
       </w:pPr>
-      <w:hyperlink w:anchor="_Toc462583901" w:history="1">
+      <w:hyperlink w:anchor="_Toc468047861" w:history="1">
         <w:r>
           <w:rPr>
             <w:rStyle w:val="Hyperlink"/>
@@ -949,48 +888,765 @@
         </w:r>
         <w:r>
           <w:rPr>
+            <w:webHidden/>
+          </w:rPr>
+          <w:tab/>
+        </w:r>
+        <w:r>
+          <w:rPr>
+            <w:webHidden/>
+          </w:rPr>
+          <w:fldChar w:fldCharType="begin"/>
+        </w:r>
+        <w:r>
+          <w:rPr>
+            <w:webHidden/>
+          </w:rPr>
+          <w:instrText xml:space="preserve"> PAGEREF _Toc468047861 \h </w:instrText>
+        </w:r>
+        <w:r>
+          <w:rPr>
+            <w:webHidden/>
+          </w:rPr>
+        </w:r>
+        <w:r>
+          <w:rPr>
+            <w:webHidden/>
+          </w:rPr>
+          <w:fldChar w:fldCharType="separate"/>
+        </w:r>
+        <w:r>
+          <w:rPr>
+            <w:webHidden/>
+          </w:rPr>
+          <w:t>7</w:t>
+        </w:r>
+        <w:r>
+          <w:rPr>
+            <w:webHidden/>
+          </w:rPr>
+          <w:fldChar w:fldCharType="end"/>
+        </w:r>
+      </w:hyperlink>
+    </w:p>
+    <w:p>
+      <w:pPr>
+        <w:pStyle w:val="TOC2"/>
+        <w:rPr>
+          <w:rFonts w:asciiTheme="minorHAnsi" w:eastAsiaTheme="minorEastAsia" w:hAnsiTheme="minorHAnsi" w:cstheme="minorBidi"/>
+          <w:sz w:val="22"/>
+          <w:szCs w:val="22"/>
+        </w:rPr>
+      </w:pPr>
+      <w:hyperlink w:anchor="_Toc468047862" w:history="1">
+        <w:r>
+          <w:rPr>
+            <w:rStyle w:val="Hyperlink"/>
             <w:rFonts w:ascii="Segoe UI" w:hAnsi="Segoe UI" w:cs="Segoe UI"/>
+          </w:rPr>
+          <w:t>Review</w:t>
+        </w:r>
+        <w:r>
+          <w:rPr>
             <w:webHidden/>
           </w:rPr>
           <w:tab/>
         </w:r>
         <w:r>
           <w:rPr>
+            <w:webHidden/>
+          </w:rPr>
+          <w:fldChar w:fldCharType="begin"/>
+        </w:r>
+        <w:r>
+          <w:rPr>
+            <w:webHidden/>
+          </w:rPr>
+          <w:instrText xml:space="preserve"> PAGEREF _Toc468047862 \h </w:instrText>
+        </w:r>
+        <w:r>
+          <w:rPr>
+            <w:webHidden/>
+          </w:rPr>
+        </w:r>
+        <w:r>
+          <w:rPr>
+            <w:webHidden/>
+          </w:rPr>
+          <w:fldChar w:fldCharType="separate"/>
+        </w:r>
+        <w:r>
+          <w:rPr>
+            <w:webHidden/>
+          </w:rPr>
+          <w:t>7</w:t>
+        </w:r>
+        <w:r>
+          <w:rPr>
+            <w:webHidden/>
+          </w:rPr>
+          <w:fldChar w:fldCharType="end"/>
+        </w:r>
+      </w:hyperlink>
+    </w:p>
+    <w:p>
+      <w:pPr>
+        <w:pStyle w:val="TOC2"/>
+        <w:rPr>
+          <w:rFonts w:asciiTheme="minorHAnsi" w:eastAsiaTheme="minorEastAsia" w:hAnsiTheme="minorHAnsi" w:cstheme="minorBidi"/>
+          <w:sz w:val="22"/>
+          <w:szCs w:val="22"/>
+        </w:rPr>
+      </w:pPr>
+      <w:hyperlink w:anchor="_Toc468047863" w:history="1">
+        <w:r>
+          <w:rPr>
+            <w:rStyle w:val="Hyperlink"/>
             <w:rFonts w:ascii="Segoe UI" w:hAnsi="Segoe UI" w:cs="Segoe UI"/>
+          </w:rPr>
+          <w:t>Retrospective</w:t>
+        </w:r>
+        <w:r>
+          <w:rPr>
+            <w:webHidden/>
+          </w:rPr>
+          <w:tab/>
+        </w:r>
+        <w:r>
+          <w:rPr>
             <w:webHidden/>
           </w:rPr>
           <w:fldChar w:fldCharType="begin"/>
         </w:r>
         <w:r>
           <w:rPr>
+            <w:webHidden/>
+          </w:rPr>
+          <w:instrText xml:space="preserve"> PAGEREF _Toc468047863 \h </w:instrText>
+        </w:r>
+        <w:r>
+          <w:rPr>
+            <w:webHidden/>
+          </w:rPr>
+        </w:r>
+        <w:r>
+          <w:rPr>
+            <w:webHidden/>
+          </w:rPr>
+          <w:fldChar w:fldCharType="separate"/>
+        </w:r>
+        <w:r>
+          <w:rPr>
+            <w:webHidden/>
+          </w:rPr>
+          <w:t>7</w:t>
+        </w:r>
+        <w:r>
+          <w:rPr>
+            <w:webHidden/>
+          </w:rPr>
+          <w:fldChar w:fldCharType="end"/>
+        </w:r>
+      </w:hyperlink>
+    </w:p>
+    <w:p>
+      <w:pPr>
+        <w:pStyle w:val="TOC1"/>
+        <w:rPr>
+          <w:rFonts w:asciiTheme="minorHAnsi" w:eastAsiaTheme="minorEastAsia" w:hAnsiTheme="minorHAnsi" w:cstheme="minorBidi"/>
+          <w:b w:val="0"/>
+          <w:color w:val="auto"/>
+          <w:sz w:val="22"/>
+        </w:rPr>
+      </w:pPr>
+      <w:hyperlink w:anchor="_Toc468047864" w:history="1">
+        <w:r>
+          <w:rPr>
+            <w:rStyle w:val="Hyperlink"/>
             <w:rFonts w:ascii="Segoe UI" w:hAnsi="Segoe UI" w:cs="Segoe UI"/>
-            <w:webHidden/>
-          </w:rPr>
-          <w:instrText xml:space="preserve"> PAGEREF _Toc462583901 \h </w:instrText>
-        </w:r>
-        <w:r>
-          <w:rPr>
+          </w:rPr>
+          <w:t>Sprint #3</w:t>
+        </w:r>
+        <w:r>
+          <w:rPr>
+            <w:webHidden/>
+          </w:rPr>
+          <w:tab/>
+        </w:r>
+        <w:r>
+          <w:rPr>
+            <w:webHidden/>
+          </w:rPr>
+          <w:fldChar w:fldCharType="begin"/>
+        </w:r>
+        <w:r>
+          <w:rPr>
+            <w:webHidden/>
+          </w:rPr>
+          <w:instrText xml:space="preserve"> PAGEREF _Toc468047864 \h </w:instrText>
+        </w:r>
+        <w:r>
+          <w:rPr>
+            <w:webHidden/>
+          </w:rPr>
+        </w:r>
+        <w:r>
+          <w:rPr>
+            <w:webHidden/>
+          </w:rPr>
+          <w:fldChar w:fldCharType="separate"/>
+        </w:r>
+        <w:r>
+          <w:rPr>
+            <w:webHidden/>
+          </w:rPr>
+          <w:t>8</w:t>
+        </w:r>
+        <w:r>
+          <w:rPr>
+            <w:webHidden/>
+          </w:rPr>
+          <w:fldChar w:fldCharType="end"/>
+        </w:r>
+      </w:hyperlink>
+    </w:p>
+    <w:p>
+      <w:pPr>
+        <w:pStyle w:val="TOC2"/>
+        <w:rPr>
+          <w:rFonts w:asciiTheme="minorHAnsi" w:eastAsiaTheme="minorEastAsia" w:hAnsiTheme="minorHAnsi" w:cstheme="minorBidi"/>
+          <w:sz w:val="22"/>
+          <w:szCs w:val="22"/>
+        </w:rPr>
+      </w:pPr>
+      <w:hyperlink w:anchor="_Toc468047865" w:history="1">
+        <w:r>
+          <w:rPr>
+            <w:rStyle w:val="Hyperlink"/>
             <w:rFonts w:ascii="Segoe UI" w:hAnsi="Segoe UI" w:cs="Segoe UI"/>
-            <w:webHidden/>
-          </w:rPr>
-        </w:r>
-        <w:r>
-          <w:rPr>
+          </w:rPr>
+          <w:t>Review</w:t>
+        </w:r>
+        <w:r>
+          <w:rPr>
+            <w:webHidden/>
+          </w:rPr>
+          <w:tab/>
+        </w:r>
+        <w:r>
+          <w:rPr>
+            <w:webHidden/>
+          </w:rPr>
+          <w:fldChar w:fldCharType="begin"/>
+        </w:r>
+        <w:r>
+          <w:rPr>
+            <w:webHidden/>
+          </w:rPr>
+          <w:instrText xml:space="preserve"> PAGEREF _Toc468047865 \h </w:instrText>
+        </w:r>
+        <w:r>
+          <w:rPr>
+            <w:webHidden/>
+          </w:rPr>
+        </w:r>
+        <w:r>
+          <w:rPr>
+            <w:webHidden/>
+          </w:rPr>
+          <w:fldChar w:fldCharType="separate"/>
+        </w:r>
+        <w:r>
+          <w:rPr>
+            <w:webHidden/>
+          </w:rPr>
+          <w:t>8</w:t>
+        </w:r>
+        <w:r>
+          <w:rPr>
+            <w:webHidden/>
+          </w:rPr>
+          <w:fldChar w:fldCharType="end"/>
+        </w:r>
+      </w:hyperlink>
+    </w:p>
+    <w:p>
+      <w:pPr>
+        <w:pStyle w:val="TOC2"/>
+        <w:rPr>
+          <w:rFonts w:asciiTheme="minorHAnsi" w:eastAsiaTheme="minorEastAsia" w:hAnsiTheme="minorHAnsi" w:cstheme="minorBidi"/>
+          <w:sz w:val="22"/>
+          <w:szCs w:val="22"/>
+        </w:rPr>
+      </w:pPr>
+      <w:hyperlink w:anchor="_Toc468047866" w:history="1">
+        <w:r>
+          <w:rPr>
+            <w:rStyle w:val="Hyperlink"/>
             <w:rFonts w:ascii="Segoe UI" w:hAnsi="Segoe UI" w:cs="Segoe UI"/>
+          </w:rPr>
+          <w:t>Retrospective</w:t>
+        </w:r>
+        <w:r>
+          <w:rPr>
+            <w:webHidden/>
+          </w:rPr>
+          <w:tab/>
+        </w:r>
+        <w:r>
+          <w:rPr>
+            <w:webHidden/>
+          </w:rPr>
+          <w:fldChar w:fldCharType="begin"/>
+        </w:r>
+        <w:r>
+          <w:rPr>
+            <w:webHidden/>
+          </w:rPr>
+          <w:instrText xml:space="preserve"> PAGEREF _Toc468047866 \h </w:instrText>
+        </w:r>
+        <w:r>
+          <w:rPr>
+            <w:webHidden/>
+          </w:rPr>
+        </w:r>
+        <w:r>
+          <w:rPr>
             <w:webHidden/>
           </w:rPr>
           <w:fldChar w:fldCharType="separate"/>
         </w:r>
         <w:r>
           <w:rPr>
+            <w:webHidden/>
+          </w:rPr>
+          <w:t>8</w:t>
+        </w:r>
+        <w:r>
+          <w:rPr>
+            <w:webHidden/>
+          </w:rPr>
+          <w:fldChar w:fldCharType="end"/>
+        </w:r>
+      </w:hyperlink>
+    </w:p>
+    <w:p>
+      <w:pPr>
+        <w:pStyle w:val="TOC1"/>
+        <w:rPr>
+          <w:rFonts w:asciiTheme="minorHAnsi" w:eastAsiaTheme="minorEastAsia" w:hAnsiTheme="minorHAnsi" w:cstheme="minorBidi"/>
+          <w:b w:val="0"/>
+          <w:color w:val="auto"/>
+          <w:sz w:val="22"/>
+        </w:rPr>
+      </w:pPr>
+      <w:hyperlink w:anchor="_Toc468047867" w:history="1">
+        <w:r>
+          <w:rPr>
+            <w:rStyle w:val="Hyperlink"/>
             <w:rFonts w:ascii="Segoe UI" w:hAnsi="Segoe UI" w:cs="Segoe UI"/>
-            <w:webHidden/>
-          </w:rPr>
-          <w:t>7</w:t>
-        </w:r>
-        <w:r>
-          <w:rPr>
+          </w:rPr>
+          <w:t>Sprint #4</w:t>
+        </w:r>
+        <w:r>
+          <w:rPr>
+            <w:webHidden/>
+          </w:rPr>
+          <w:tab/>
+        </w:r>
+        <w:r>
+          <w:rPr>
+            <w:webHidden/>
+          </w:rPr>
+          <w:fldChar w:fldCharType="begin"/>
+        </w:r>
+        <w:r>
+          <w:rPr>
+            <w:webHidden/>
+          </w:rPr>
+          <w:instrText xml:space="preserve"> PAGEREF _Toc468047867 \h </w:instrText>
+        </w:r>
+        <w:r>
+          <w:rPr>
+            <w:webHidden/>
+          </w:rPr>
+        </w:r>
+        <w:r>
+          <w:rPr>
+            <w:webHidden/>
+          </w:rPr>
+          <w:fldChar w:fldCharType="separate"/>
+        </w:r>
+        <w:r>
+          <w:rPr>
+            <w:webHidden/>
+          </w:rPr>
+          <w:t>10</w:t>
+        </w:r>
+        <w:r>
+          <w:rPr>
+            <w:webHidden/>
+          </w:rPr>
+          <w:fldChar w:fldCharType="end"/>
+        </w:r>
+      </w:hyperlink>
+    </w:p>
+    <w:p>
+      <w:pPr>
+        <w:pStyle w:val="TOC2"/>
+        <w:rPr>
+          <w:rFonts w:asciiTheme="minorHAnsi" w:eastAsiaTheme="minorEastAsia" w:hAnsiTheme="minorHAnsi" w:cstheme="minorBidi"/>
+          <w:sz w:val="22"/>
+          <w:szCs w:val="22"/>
+        </w:rPr>
+      </w:pPr>
+      <w:hyperlink w:anchor="_Toc468047868" w:history="1">
+        <w:r>
+          <w:rPr>
+            <w:rStyle w:val="Hyperlink"/>
             <w:rFonts w:ascii="Segoe UI" w:hAnsi="Segoe UI" w:cs="Segoe UI"/>
+          </w:rPr>
+          <w:t>Review</w:t>
+        </w:r>
+        <w:r>
+          <w:rPr>
+            <w:webHidden/>
+          </w:rPr>
+          <w:tab/>
+        </w:r>
+        <w:r>
+          <w:rPr>
+            <w:webHidden/>
+          </w:rPr>
+          <w:fldChar w:fldCharType="begin"/>
+        </w:r>
+        <w:r>
+          <w:rPr>
+            <w:webHidden/>
+          </w:rPr>
+          <w:instrText xml:space="preserve"> PAGEREF _Toc468047868 \h </w:instrText>
+        </w:r>
+        <w:r>
+          <w:rPr>
+            <w:webHidden/>
+          </w:rPr>
+        </w:r>
+        <w:r>
+          <w:rPr>
+            <w:webHidden/>
+          </w:rPr>
+          <w:fldChar w:fldCharType="separate"/>
+        </w:r>
+        <w:r>
+          <w:rPr>
+            <w:webHidden/>
+          </w:rPr>
+          <w:t>10</w:t>
+        </w:r>
+        <w:r>
+          <w:rPr>
+            <w:webHidden/>
+          </w:rPr>
+          <w:fldChar w:fldCharType="end"/>
+        </w:r>
+      </w:hyperlink>
+    </w:p>
+    <w:p>
+      <w:pPr>
+        <w:pStyle w:val="TOC2"/>
+        <w:rPr>
+          <w:rFonts w:asciiTheme="minorHAnsi" w:eastAsiaTheme="minorEastAsia" w:hAnsiTheme="minorHAnsi" w:cstheme="minorBidi"/>
+          <w:sz w:val="22"/>
+          <w:szCs w:val="22"/>
+        </w:rPr>
+      </w:pPr>
+      <w:hyperlink w:anchor="_Toc468047869" w:history="1">
+        <w:r>
+          <w:rPr>
+            <w:rStyle w:val="Hyperlink"/>
+            <w:rFonts w:ascii="Segoe UI" w:hAnsi="Segoe UI" w:cs="Segoe UI"/>
+          </w:rPr>
+          <w:t>Retrospective</w:t>
+        </w:r>
+        <w:r>
+          <w:rPr>
+            <w:webHidden/>
+          </w:rPr>
+          <w:tab/>
+        </w:r>
+        <w:r>
+          <w:rPr>
+            <w:webHidden/>
+          </w:rPr>
+          <w:fldChar w:fldCharType="begin"/>
+        </w:r>
+        <w:r>
+          <w:rPr>
+            <w:webHidden/>
+          </w:rPr>
+          <w:instrText xml:space="preserve"> PAGEREF _Toc468047869 \h </w:instrText>
+        </w:r>
+        <w:r>
+          <w:rPr>
+            <w:webHidden/>
+          </w:rPr>
+        </w:r>
+        <w:r>
+          <w:rPr>
+            <w:webHidden/>
+          </w:rPr>
+          <w:fldChar w:fldCharType="separate"/>
+        </w:r>
+        <w:r>
+          <w:rPr>
+            <w:webHidden/>
+          </w:rPr>
+          <w:t>10</w:t>
+        </w:r>
+        <w:r>
+          <w:rPr>
+            <w:webHidden/>
+          </w:rPr>
+          <w:fldChar w:fldCharType="end"/>
+        </w:r>
+      </w:hyperlink>
+    </w:p>
+    <w:p>
+      <w:pPr>
+        <w:pStyle w:val="TOC1"/>
+        <w:rPr>
+          <w:rFonts w:asciiTheme="minorHAnsi" w:eastAsiaTheme="minorEastAsia" w:hAnsiTheme="minorHAnsi" w:cstheme="minorBidi"/>
+          <w:b w:val="0"/>
+          <w:color w:val="auto"/>
+          <w:sz w:val="22"/>
+        </w:rPr>
+      </w:pPr>
+      <w:hyperlink w:anchor="_Toc468047870" w:history="1">
+        <w:r>
+          <w:rPr>
+            <w:rStyle w:val="Hyperlink"/>
+            <w:rFonts w:ascii="Segoe UI" w:hAnsi="Segoe UI" w:cs="Segoe UI"/>
+          </w:rPr>
+          <w:t>Sprint #5</w:t>
+        </w:r>
+        <w:r>
+          <w:rPr>
+            <w:webHidden/>
+          </w:rPr>
+          <w:tab/>
+        </w:r>
+        <w:r>
+          <w:rPr>
+            <w:webHidden/>
+          </w:rPr>
+          <w:fldChar w:fldCharType="begin"/>
+        </w:r>
+        <w:r>
+          <w:rPr>
+            <w:webHidden/>
+          </w:rPr>
+          <w:instrText xml:space="preserve"> PAGEREF _Toc468047870 \h </w:instrText>
+        </w:r>
+        <w:r>
+          <w:rPr>
+            <w:webHidden/>
+          </w:rPr>
+        </w:r>
+        <w:r>
+          <w:rPr>
+            <w:webHidden/>
+          </w:rPr>
+          <w:fldChar w:fldCharType="separate"/>
+        </w:r>
+        <w:r>
+          <w:rPr>
+            <w:webHidden/>
+          </w:rPr>
+          <w:t>12</w:t>
+        </w:r>
+        <w:r>
+          <w:rPr>
+            <w:webHidden/>
+          </w:rPr>
+          <w:fldChar w:fldCharType="end"/>
+        </w:r>
+      </w:hyperlink>
+    </w:p>
+    <w:p>
+      <w:pPr>
+        <w:pStyle w:val="TOC2"/>
+        <w:rPr>
+          <w:rFonts w:asciiTheme="minorHAnsi" w:eastAsiaTheme="minorEastAsia" w:hAnsiTheme="minorHAnsi" w:cstheme="minorBidi"/>
+          <w:sz w:val="22"/>
+          <w:szCs w:val="22"/>
+        </w:rPr>
+      </w:pPr>
+      <w:hyperlink w:anchor="_Toc468047871" w:history="1">
+        <w:r>
+          <w:rPr>
+            <w:rStyle w:val="Hyperlink"/>
+            <w:rFonts w:ascii="Segoe UI" w:hAnsi="Segoe UI" w:cs="Segoe UI"/>
+          </w:rPr>
+          <w:t>Review</w:t>
+        </w:r>
+        <w:r>
+          <w:rPr>
+            <w:webHidden/>
+          </w:rPr>
+          <w:tab/>
+        </w:r>
+        <w:r>
+          <w:rPr>
+            <w:webHidden/>
+          </w:rPr>
+          <w:fldChar w:fldCharType="begin"/>
+        </w:r>
+        <w:r>
+          <w:rPr>
+            <w:webHidden/>
+          </w:rPr>
+          <w:instrText xml:space="preserve"> PAGEREF _Toc468047871 \h </w:instrText>
+        </w:r>
+        <w:r>
+          <w:rPr>
+            <w:webHidden/>
+          </w:rPr>
+        </w:r>
+        <w:r>
+          <w:rPr>
+            <w:webHidden/>
+          </w:rPr>
+          <w:fldChar w:fldCharType="separate"/>
+        </w:r>
+        <w:r>
+          <w:rPr>
+            <w:webHidden/>
+          </w:rPr>
+          <w:t>12</w:t>
+        </w:r>
+        <w:r>
+          <w:rPr>
+            <w:webHidden/>
+          </w:rPr>
+          <w:fldChar w:fldCharType="end"/>
+        </w:r>
+      </w:hyperlink>
+    </w:p>
+    <w:p>
+      <w:pPr>
+        <w:pStyle w:val="TOC2"/>
+        <w:rPr>
+          <w:rFonts w:asciiTheme="minorHAnsi" w:eastAsiaTheme="minorEastAsia" w:hAnsiTheme="minorHAnsi" w:cstheme="minorBidi"/>
+          <w:sz w:val="22"/>
+          <w:szCs w:val="22"/>
+        </w:rPr>
+      </w:pPr>
+      <w:hyperlink w:anchor="_Toc468047872" w:history="1">
+        <w:r>
+          <w:rPr>
+            <w:rStyle w:val="Hyperlink"/>
+            <w:rFonts w:ascii="Segoe UI" w:hAnsi="Segoe UI" w:cs="Segoe UI"/>
+          </w:rPr>
+          <w:t>Retrospective</w:t>
+        </w:r>
+        <w:r>
+          <w:rPr>
+            <w:webHidden/>
+          </w:rPr>
+          <w:tab/>
+        </w:r>
+        <w:r>
+          <w:rPr>
+            <w:webHidden/>
+          </w:rPr>
+          <w:fldChar w:fldCharType="begin"/>
+        </w:r>
+        <w:r>
+          <w:rPr>
+            <w:webHidden/>
+          </w:rPr>
+          <w:instrText xml:space="preserve"> PAGEREF _Toc468047872 \h </w:instrText>
+        </w:r>
+        <w:r>
+          <w:rPr>
+            <w:webHidden/>
+          </w:rPr>
+        </w:r>
+        <w:r>
+          <w:rPr>
+            <w:webHidden/>
+          </w:rPr>
+          <w:fldChar w:fldCharType="separate"/>
+        </w:r>
+        <w:r>
+          <w:rPr>
+            <w:webHidden/>
+          </w:rPr>
+          <w:t>12</w:t>
+        </w:r>
+        <w:r>
+          <w:rPr>
+            <w:webHidden/>
+          </w:rPr>
+          <w:fldChar w:fldCharType="end"/>
+        </w:r>
+      </w:hyperlink>
+    </w:p>
+    <w:p>
+      <w:pPr>
+        <w:pStyle w:val="TOC1"/>
+        <w:rPr>
+          <w:rFonts w:asciiTheme="minorHAnsi" w:eastAsiaTheme="minorEastAsia" w:hAnsiTheme="minorHAnsi" w:cstheme="minorBidi"/>
+          <w:b w:val="0"/>
+          <w:color w:val="auto"/>
+          <w:sz w:val="22"/>
+        </w:rPr>
+      </w:pPr>
+      <w:hyperlink w:anchor="_Toc468047873" w:history="1">
+        <w:r>
+          <w:rPr>
+            <w:rStyle w:val="Hyperlink"/>
+            <w:rFonts w:ascii="Segoe UI" w:hAnsi="Segoe UI" w:cs="Segoe UI"/>
+          </w:rPr>
+          <w:t>Sprint #6</w:t>
+        </w:r>
+        <w:r>
+          <w:rPr>
+            <w:webHidden/>
+          </w:rPr>
+          <w:tab/>
+        </w:r>
+        <w:r>
+          <w:rPr>
+            <w:webHidden/>
+          </w:rPr>
+          <w:fldChar w:fldCharType="begin"/>
+        </w:r>
+        <w:r>
+          <w:rPr>
+            <w:webHidden/>
+          </w:rPr>
+          <w:instrText xml:space="preserve"> PAGEREF _Toc468047873 \h </w:instrText>
+        </w:r>
+        <w:r>
+          <w:rPr>
+            <w:webHidden/>
+          </w:rPr>
+        </w:r>
+        <w:r>
+          <w:rPr>
+            <w:webHidden/>
+          </w:rPr>
+          <w:fldChar w:fldCharType="separate"/>
+        </w:r>
+        <w:r>
+          <w:rPr>
+            <w:webHidden/>
+          </w:rPr>
+          <w:t>13</w:t>
+        </w:r>
+        <w:r>
+          <w:rPr>
             <w:webHidden/>
           </w:rPr>
           <w:fldChar w:fldCharType="end"/>
@@ -1028,8 +1684,8 @@
           <w:bCs/>
         </w:rPr>
       </w:pPr>
-      <w:bookmarkStart w:id="0" w:name="_Toc208052522"/>
-      <w:bookmarkStart w:id="1" w:name="_Toc462583892"/>
+      <w:bookmarkStart w:id="1" w:name="_Toc208052522"/>
+      <w:bookmarkStart w:id="2" w:name="_Toc468047852"/>
       <w:r>
         <w:rPr>
           <w:rStyle w:val="Heading1Char"/>
@@ -1040,8 +1696,8 @@
         <w:lastRenderedPageBreak/>
         <w:t>Vision Statement</w:t>
       </w:r>
-      <w:bookmarkEnd w:id="0"/>
       <w:bookmarkEnd w:id="1"/>
+      <w:bookmarkEnd w:id="2"/>
     </w:p>
     <w:p>
       <w:pPr>
@@ -1120,7 +1776,7 @@
           <w:bCs/>
         </w:rPr>
       </w:pPr>
-      <w:bookmarkStart w:id="2" w:name="_Toc462583893"/>
+      <w:bookmarkStart w:id="3" w:name="_Toc468047853"/>
       <w:r>
         <w:rPr>
           <w:rStyle w:val="Heading1Char"/>
@@ -1131,7 +1787,7 @@
         <w:lastRenderedPageBreak/>
         <w:t>Requirements</w:t>
       </w:r>
-      <w:bookmarkEnd w:id="2"/>
+      <w:bookmarkEnd w:id="3"/>
     </w:p>
     <w:p>
       <w:pPr>
@@ -1146,7 +1802,7 @@
           <w:rFonts w:ascii="Segoe UI" w:hAnsi="Segoe UI" w:cs="Segoe UI"/>
         </w:rPr>
       </w:pPr>
-      <w:bookmarkStart w:id="3" w:name="_Toc462583894"/>
+      <w:bookmarkStart w:id="4" w:name="_Toc468047854"/>
       <w:r>
         <w:rPr>
           <w:rStyle w:val="Heading2Char"/>
@@ -1154,7 +1810,7 @@
         </w:rPr>
         <w:t>Categories of Users</w:t>
       </w:r>
-      <w:bookmarkEnd w:id="3"/>
+      <w:bookmarkEnd w:id="4"/>
     </w:p>
     <w:p>
       <w:pPr>
@@ -1218,7 +1874,7 @@
           <w:rFonts w:ascii="Segoe UI" w:hAnsi="Segoe UI" w:cs="Segoe UI"/>
         </w:rPr>
       </w:pPr>
-      <w:bookmarkStart w:id="4" w:name="_Toc462583895"/>
+      <w:bookmarkStart w:id="5" w:name="_Toc468047855"/>
       <w:r>
         <w:rPr>
           <w:rStyle w:val="Heading2Char"/>
@@ -1226,7 +1882,7 @@
         </w:rPr>
         <w:t>Actor-Goal List</w:t>
       </w:r>
-      <w:bookmarkEnd w:id="4"/>
+      <w:bookmarkEnd w:id="5"/>
     </w:p>
     <w:tbl>
       <w:tblPr>
@@ -1591,7 +2247,7 @@
           <w:rFonts w:ascii="Segoe UI" w:hAnsi="Segoe UI" w:cs="Segoe UI"/>
         </w:rPr>
       </w:pPr>
-      <w:bookmarkStart w:id="5" w:name="_Toc462583896"/>
+      <w:bookmarkStart w:id="6" w:name="_Toc468047856"/>
       <w:r>
         <w:rPr>
           <w:rStyle w:val="Heading2Char"/>
@@ -1599,7 +2255,7 @@
         </w:rPr>
         <w:t>User Stories</w:t>
       </w:r>
-      <w:bookmarkEnd w:id="5"/>
+      <w:bookmarkEnd w:id="6"/>
     </w:p>
     <w:p>
       <w:pPr>
@@ -1765,7 +2421,7 @@
           <w:szCs w:val="26"/>
         </w:rPr>
       </w:pPr>
-      <w:bookmarkStart w:id="6" w:name="_Toc462583897"/>
+      <w:bookmarkStart w:id="7" w:name="_Toc468047857"/>
       <w:r>
         <w:rPr>
           <w:rStyle w:val="Heading2Char"/>
@@ -1779,7 +2435,7 @@
         <w:lastRenderedPageBreak/>
         <w:t>Product Backlog</w:t>
       </w:r>
-      <w:bookmarkEnd w:id="6"/>
+      <w:bookmarkEnd w:id="7"/>
     </w:p>
     <w:p>
       <w:pPr>
@@ -2568,7 +3224,7 @@
           <w:bCs/>
         </w:rPr>
       </w:pPr>
-      <w:bookmarkStart w:id="7" w:name="_Toc462583898"/>
+      <w:bookmarkStart w:id="8" w:name="_Toc468047858"/>
       <w:r>
         <w:rPr>
           <w:rStyle w:val="Heading1Char"/>
@@ -2588,7 +3244,7 @@
         </w:rPr>
         <w:t xml:space="preserve"> #1</w:t>
       </w:r>
-      <w:bookmarkEnd w:id="7"/>
+      <w:bookmarkEnd w:id="8"/>
     </w:p>
     <w:p>
       <w:pPr>
@@ -3022,8 +3678,8 @@
           <w:rFonts w:ascii="Segoe UI" w:hAnsi="Segoe UI" w:cs="Segoe UI"/>
         </w:rPr>
       </w:pPr>
-      <w:bookmarkStart w:id="8" w:name="_Toc459581895"/>
-      <w:bookmarkStart w:id="9" w:name="_Toc462583899"/>
+      <w:bookmarkStart w:id="9" w:name="_Toc459581895"/>
+      <w:bookmarkStart w:id="10" w:name="_Toc468047859"/>
       <w:r>
         <w:rPr>
           <w:rStyle w:val="Heading2Char"/>
@@ -3031,8 +3687,8 @@
         </w:rPr>
         <w:t>Review</w:t>
       </w:r>
-      <w:bookmarkEnd w:id="8"/>
       <w:bookmarkEnd w:id="9"/>
+      <w:bookmarkEnd w:id="10"/>
     </w:p>
     <w:p>
       <w:pPr>
@@ -3101,7 +3757,7 @@
           <w:rFonts w:ascii="Segoe UI" w:hAnsi="Segoe UI" w:cs="Segoe UI"/>
         </w:rPr>
       </w:pPr>
-      <w:bookmarkStart w:id="10" w:name="_Toc462583900"/>
+      <w:bookmarkStart w:id="11" w:name="_Toc468047860"/>
       <w:r>
         <w:rPr>
           <w:rStyle w:val="Heading2Char"/>
@@ -3109,7 +3765,7 @@
         </w:rPr>
         <w:t>Retrospective</w:t>
       </w:r>
-      <w:bookmarkEnd w:id="10"/>
+      <w:bookmarkEnd w:id="11"/>
     </w:p>
     <w:p>
       <w:pPr>
@@ -3181,7 +3837,7 @@
           <w:bCs/>
         </w:rPr>
       </w:pPr>
-      <w:bookmarkStart w:id="11" w:name="_Toc462583901"/>
+      <w:bookmarkStart w:id="12" w:name="_Toc468047861"/>
       <w:r>
         <w:rPr>
           <w:rStyle w:val="Heading1Char"/>
@@ -3192,7 +3848,7 @@
         <w:lastRenderedPageBreak/>
         <w:t>Sprint #2</w:t>
       </w:r>
-      <w:bookmarkEnd w:id="11"/>
+      <w:bookmarkEnd w:id="12"/>
     </w:p>
     <w:p>
       <w:pPr>
@@ -3599,6 +4255,7 @@
           <w:rFonts w:ascii="Segoe UI" w:hAnsi="Segoe UI" w:cs="Segoe UI"/>
         </w:rPr>
       </w:pPr>
+      <w:bookmarkStart w:id="13" w:name="_Toc468047862"/>
       <w:r>
         <w:rPr>
           <w:rStyle w:val="Heading2Char"/>
@@ -3606,6 +4263,7 @@
         </w:rPr>
         <w:t>Review</w:t>
       </w:r>
+      <w:bookmarkEnd w:id="13"/>
     </w:p>
     <w:p>
       <w:pPr>
@@ -3680,6 +4338,7 @@
           <w:rFonts w:ascii="Segoe UI" w:hAnsi="Segoe UI" w:cs="Segoe UI"/>
         </w:rPr>
       </w:pPr>
+      <w:bookmarkStart w:id="14" w:name="_Toc468047863"/>
       <w:r>
         <w:rPr>
           <w:rStyle w:val="Heading2Char"/>
@@ -3687,6 +4346,7 @@
         </w:rPr>
         <w:t>Retrospective</w:t>
       </w:r>
+      <w:bookmarkEnd w:id="14"/>
     </w:p>
     <w:p>
       <w:pPr>
@@ -3803,6 +4463,7 @@
           <w:bCs/>
         </w:rPr>
       </w:pPr>
+      <w:bookmarkStart w:id="15" w:name="_Toc468047864"/>
       <w:r>
         <w:rPr>
           <w:rStyle w:val="Heading1Char"/>
@@ -3813,6 +4474,7 @@
         <w:lastRenderedPageBreak/>
         <w:t>Sprint #3</w:t>
       </w:r>
+      <w:bookmarkEnd w:id="15"/>
     </w:p>
     <w:p>
       <w:pPr>
@@ -4381,6 +5043,7 @@
           <w:rFonts w:ascii="Segoe UI" w:hAnsi="Segoe UI" w:cs="Segoe UI"/>
         </w:rPr>
       </w:pPr>
+      <w:bookmarkStart w:id="16" w:name="_Toc468047865"/>
       <w:r>
         <w:rPr>
           <w:rStyle w:val="Heading2Char"/>
@@ -4388,6 +5051,7 @@
         </w:rPr>
         <w:t>Review</w:t>
       </w:r>
+      <w:bookmarkEnd w:id="16"/>
     </w:p>
     <w:p>
       <w:pPr>
@@ -4533,6 +5197,7 @@
           <w:rFonts w:ascii="Segoe UI" w:hAnsi="Segoe UI" w:cs="Segoe UI"/>
         </w:rPr>
       </w:pPr>
+      <w:bookmarkStart w:id="17" w:name="_Toc468047866"/>
       <w:r>
         <w:rPr>
           <w:rStyle w:val="Heading2Char"/>
@@ -4540,6 +5205,7 @@
         </w:rPr>
         <w:t>Retrospective</w:t>
       </w:r>
+      <w:bookmarkEnd w:id="17"/>
     </w:p>
     <w:p>
       <w:pPr>
@@ -4641,6 +5307,7 @@
           <w:bCs/>
         </w:rPr>
       </w:pPr>
+      <w:bookmarkStart w:id="18" w:name="_Toc468047867"/>
       <w:r>
         <w:rPr>
           <w:rStyle w:val="Heading1Char"/>
@@ -4651,6 +5318,7 @@
         <w:lastRenderedPageBreak/>
         <w:t>Sprint #4</w:t>
       </w:r>
+      <w:bookmarkEnd w:id="18"/>
     </w:p>
     <w:p>
       <w:pPr>
@@ -5230,6 +5898,7 @@
           <w:rFonts w:ascii="Segoe UI" w:hAnsi="Segoe UI" w:cs="Segoe UI"/>
         </w:rPr>
       </w:pPr>
+      <w:bookmarkStart w:id="19" w:name="_Toc468047868"/>
       <w:r>
         <w:rPr>
           <w:rStyle w:val="Heading2Char"/>
@@ -5237,6 +5906,7 @@
         </w:rPr>
         <w:t>Review</w:t>
       </w:r>
+      <w:bookmarkEnd w:id="19"/>
     </w:p>
     <w:p>
       <w:pPr>
@@ -5371,6 +6041,7 @@
           <w:iCs w:val="0"/>
         </w:rPr>
       </w:pPr>
+      <w:bookmarkStart w:id="20" w:name="_Toc468047869"/>
       <w:r>
         <w:rPr>
           <w:rStyle w:val="Heading2Char"/>
@@ -5378,6 +6049,7 @@
         </w:rPr>
         <w:t>Retrospective</w:t>
       </w:r>
+      <w:bookmarkEnd w:id="20"/>
     </w:p>
     <w:p>
       <w:pPr>
@@ -5451,6 +6123,7 @@
           <w:bCs/>
         </w:rPr>
       </w:pPr>
+      <w:bookmarkStart w:id="21" w:name="_Toc468047870"/>
       <w:r>
         <w:rPr>
           <w:rStyle w:val="Heading1Char"/>
@@ -5461,6 +6134,7 @@
         <w:lastRenderedPageBreak/>
         <w:t>Sprint #5</w:t>
       </w:r>
+      <w:bookmarkEnd w:id="21"/>
     </w:p>
     <w:p>
       <w:pPr>
@@ -6031,6 +6705,75 @@
           <w:rFonts w:ascii="Segoe UI" w:hAnsi="Segoe UI" w:cs="Segoe UI"/>
         </w:rPr>
       </w:pPr>
+      <w:bookmarkStart w:id="22" w:name="_Toc468047871"/>
+      <w:r>
+        <w:rPr>
+          <w:rStyle w:val="Heading2Char"/>
+          <w:rFonts w:ascii="Segoe UI" w:hAnsi="Segoe UI" w:cs="Segoe UI"/>
+        </w:rPr>
+        <w:t>Review</w:t>
+      </w:r>
+      <w:bookmarkEnd w:id="22"/>
+    </w:p>
+    <w:p>
+      <w:pPr>
+        <w:pStyle w:val="ListParagraph"/>
+        <w:numPr>
+          <w:ilvl w:val="0"/>
+          <w:numId w:val="31"/>
+        </w:numPr>
+      </w:pPr>
+      <w:r>
+        <w:rPr>
+          <w:rFonts w:ascii="Segoe UI" w:hAnsi="Segoe UI" w:cs="Segoe UI"/>
+        </w:rPr>
+        <w:t>Made decision on how first turn would look for each player involved in the game</w:t>
+      </w:r>
+    </w:p>
+    <w:p>
+      <w:pPr>
+        <w:pStyle w:val="ListParagraph"/>
+        <w:numPr>
+          <w:ilvl w:val="0"/>
+          <w:numId w:val="31"/>
+        </w:numPr>
+      </w:pPr>
+      <w:r>
+        <w:rPr>
+          <w:rFonts w:ascii="Segoe UI" w:hAnsi="Segoe UI" w:cs="Segoe UI"/>
+        </w:rPr>
+        <w:t>Worked out how the game will progress, and what types of “points” the players can earn.</w:t>
+      </w:r>
+    </w:p>
+    <w:p>
+      <w:pPr>
+        <w:pStyle w:val="ListParagraph"/>
+        <w:numPr>
+          <w:ilvl w:val="0"/>
+          <w:numId w:val="31"/>
+        </w:numPr>
+      </w:pPr>
+      <w:r>
+        <w:rPr>
+          <w:rFonts w:ascii="Segoe UI" w:hAnsi="Segoe UI" w:cs="Segoe UI"/>
+        </w:rPr>
+        <w:t>Answered questions regarding direction of the game, as well as the scope of the game, such as what moves would be offered each turn and how they will progress from turn to turn.</w:t>
+      </w:r>
+    </w:p>
+    <w:p>
+      <w:pPr>
+        <w:pStyle w:val="ListParagraph"/>
+        <w:numPr>
+          <w:ilvl w:val="0"/>
+          <w:numId w:val="31"/>
+        </w:numPr>
+      </w:pPr>
+      <w:r>
+        <w:rPr>
+          <w:rFonts w:ascii="Segoe UI" w:hAnsi="Segoe UI" w:cs="Segoe UI"/>
+        </w:rPr>
+        <w:t>Ending scenarios have been decided.</w:t>
+      </w:r>
     </w:p>
     <w:p>
       <w:pPr>
@@ -6041,93 +6784,13 @@
         </w:numPr>
         <w:spacing w:before="120" w:after="120"/>
         <w:rPr>
-          <w:rStyle w:val="Heading2Char"/>
-          <w:rFonts w:ascii="Segoe UI" w:hAnsi="Segoe UI" w:cs="Segoe UI"/>
-        </w:rPr>
-      </w:pPr>
-      <w:r>
-        <w:rPr>
-          <w:rStyle w:val="Heading2Char"/>
-          <w:rFonts w:ascii="Segoe UI" w:hAnsi="Segoe UI" w:cs="Segoe UI"/>
-        </w:rPr>
-        <w:t>Review</w:t>
-      </w:r>
-    </w:p>
-    <w:p>
-      <w:pPr>
-        <w:pStyle w:val="ListParagraph"/>
-        <w:numPr>
-          <w:ilvl w:val="0"/>
-          <w:numId w:val="31"/>
-        </w:numPr>
-      </w:pPr>
-      <w:r>
-        <w:rPr>
-          <w:rFonts w:ascii="Segoe UI" w:hAnsi="Segoe UI" w:cs="Segoe UI"/>
-        </w:rPr>
-        <w:t>Made decision on how first turn would look for each player involved in the game</w:t>
-      </w:r>
-    </w:p>
-    <w:p>
-      <w:pPr>
-        <w:pStyle w:val="ListParagraph"/>
-        <w:numPr>
-          <w:ilvl w:val="0"/>
-          <w:numId w:val="31"/>
-        </w:numPr>
-      </w:pPr>
-      <w:r>
-        <w:rPr>
-          <w:rFonts w:ascii="Segoe UI" w:hAnsi="Segoe UI" w:cs="Segoe UI"/>
-        </w:rPr>
-        <w:t>Worked out how the game will progress, and what types of “points” the players can earn.</w:t>
-      </w:r>
-    </w:p>
-    <w:p>
-      <w:pPr>
-        <w:pStyle w:val="ListParagraph"/>
-        <w:numPr>
-          <w:ilvl w:val="0"/>
-          <w:numId w:val="31"/>
-        </w:numPr>
-      </w:pPr>
-      <w:r>
-        <w:rPr>
-          <w:rFonts w:ascii="Segoe UI" w:hAnsi="Segoe UI" w:cs="Segoe UI"/>
-        </w:rPr>
-        <w:t>Answered questions regarding direction of the game, as well as the scope of the game, such as what moves would be offered each turn and how they will progress from turn to turn.</w:t>
-      </w:r>
-    </w:p>
-    <w:p>
-      <w:pPr>
-        <w:pStyle w:val="ListParagraph"/>
-        <w:numPr>
-          <w:ilvl w:val="0"/>
-          <w:numId w:val="31"/>
-        </w:numPr>
-      </w:pPr>
-      <w:r>
-        <w:rPr>
-          <w:rFonts w:ascii="Segoe UI" w:hAnsi="Segoe UI" w:cs="Segoe UI"/>
-        </w:rPr>
-        <w:t>Ending scenarios have been decided.</w:t>
-      </w:r>
-    </w:p>
-    <w:p>
-      <w:pPr>
-        <w:pStyle w:val="Heading2"/>
-        <w:numPr>
-          <w:ilvl w:val="0"/>
-          <w:numId w:val="0"/>
-        </w:numPr>
-        <w:spacing w:before="120" w:after="120"/>
-        <w:rPr>
           <w:rFonts w:ascii="Segoe UI" w:hAnsi="Segoe UI" w:cs="Segoe UI"/>
           <w:b w:val="0"/>
           <w:bCs w:val="0"/>
           <w:iCs w:val="0"/>
         </w:rPr>
       </w:pPr>
+      <w:bookmarkStart w:id="23" w:name="_Toc468047872"/>
       <w:r>
         <w:rPr>
           <w:rStyle w:val="Heading2Char"/>
@@ -6135,6 +6798,7 @@
         </w:rPr>
         <w:t>Retrospective</w:t>
       </w:r>
+      <w:bookmarkEnd w:id="23"/>
     </w:p>
     <w:p>
       <w:pPr>
@@ -6185,6 +6849,7 @@
           <w:bCs/>
         </w:rPr>
       </w:pPr>
+      <w:bookmarkStart w:id="24" w:name="_Toc468047873"/>
       <w:r>
         <w:rPr>
           <w:rStyle w:val="Heading1Char"/>
@@ -6193,17 +6858,9 @@
           <w:bCs/>
         </w:rPr>
         <w:lastRenderedPageBreak/>
-        <w:t>Sprint #</w:t>
-      </w:r>
-      <w:r>
-        <w:rPr>
-          <w:rStyle w:val="Heading1Char"/>
-          <w:rFonts w:ascii="Segoe UI" w:hAnsi="Segoe UI" w:cs="Segoe UI"/>
-          <w:b/>
-          <w:bCs/>
-        </w:rPr>
-        <w:t>6</w:t>
-      </w:r>
+        <w:t>Sprint #6</w:t>
+      </w:r>
+      <w:bookmarkEnd w:id="24"/>
     </w:p>
     <w:p>
       <w:pPr>
@@ -6612,8 +7269,6 @@
           <w:rFonts w:ascii="Segoe UI" w:hAnsi="Segoe UI" w:cs="Segoe UI"/>
         </w:rPr>
       </w:pPr>
-      <w:bookmarkStart w:id="12" w:name="_GoBack"/>
-      <w:bookmarkEnd w:id="12"/>
     </w:p>
     <w:p>
       <w:pPr>
@@ -6636,7 +7291,7 @@
 </file>
 
 <file path=word/endnotes.xml><?xml version="1.0" encoding="utf-8"?>
-<w:endnotes xmlns:wpc="http://schemas.microsoft.com/office/word/2010/wordprocessingCanvas" xmlns:mc="http://schemas.openxmlformats.org/markup-compatibility/2006" xmlns:o="urn:schemas-microsoft-com:office:office" xmlns:r="http://schemas.openxmlformats.org/officeDocument/2006/relationships" xmlns:m="http://schemas.openxmlformats.org/officeDocument/2006/math" xmlns:v="urn:schemas-microsoft-com:vml" xmlns:wp14="http://schemas.microsoft.com/office/word/2010/wordprocessingDrawing" xmlns:wp="http://schemas.openxmlformats.org/drawingml/2006/wordprocessingDrawing" xmlns:w10="urn:schemas-microsoft-com:office:word" xmlns:w="http://schemas.openxmlformats.org/wordprocessingml/2006/main" xmlns:w14="http://schemas.microsoft.com/office/word/2010/wordml" xmlns:w15="http://schemas.microsoft.com/office/word/2012/wordml" xmlns:wpg="http://schemas.microsoft.com/office/word/2010/wordprocessingGroup" xmlns:wpi="http://schemas.microsoft.com/office/word/2010/wordprocessingInk" xmlns:wne="http://schemas.microsoft.com/office/word/2006/wordml" xmlns:wps="http://schemas.microsoft.com/office/word/2010/wordprocessingShape" mc:Ignorable="w14 w15 wp14">
+<w:endnotes xmlns:wpc="http://schemas.microsoft.com/office/word/2010/wordprocessingCanvas" xmlns:cx="http://schemas.microsoft.com/office/drawing/2014/chartex" xmlns:cx1="http://schemas.microsoft.com/office/drawing/2015/9/8/chartex" xmlns:cx2="http://schemas.microsoft.com/office/drawing/2015/10/21/chartex" xmlns:cx3="http://schemas.microsoft.com/office/drawing/2016/5/9/chartex" xmlns:cx4="http://schemas.microsoft.com/office/drawing/2016/5/10/chartex" xmlns:cx5="http://schemas.microsoft.com/office/drawing/2016/5/11/chartex" xmlns:mc="http://schemas.openxmlformats.org/markup-compatibility/2006" xmlns:o="urn:schemas-microsoft-com:office:office" xmlns:r="http://schemas.openxmlformats.org/officeDocument/2006/relationships" xmlns:m="http://schemas.openxmlformats.org/officeDocument/2006/math" xmlns:v="urn:schemas-microsoft-com:vml" xmlns:wp14="http://schemas.microsoft.com/office/word/2010/wordprocessingDrawing" xmlns:wp="http://schemas.openxmlformats.org/drawingml/2006/wordprocessingDrawing" xmlns:w10="urn:schemas-microsoft-com:office:word" xmlns:w="http://schemas.openxmlformats.org/wordprocessingml/2006/main" xmlns:w14="http://schemas.microsoft.com/office/word/2010/wordml" xmlns:w15="http://schemas.microsoft.com/office/word/2012/wordml" xmlns:w16se="http://schemas.microsoft.com/office/word/2015/wordml/symex" xmlns:wpg="http://schemas.microsoft.com/office/word/2010/wordprocessingGroup" xmlns:wpi="http://schemas.microsoft.com/office/word/2010/wordprocessingInk" xmlns:wne="http://schemas.microsoft.com/office/word/2006/wordml" xmlns:wps="http://schemas.microsoft.com/office/word/2010/wordprocessingShape" mc:Ignorable="w14 w15 w16se wp14">
   <w:endnote w:type="separator" w:id="-1">
     <w:p>
       <w:pPr>
@@ -6668,7 +7323,7 @@
 </file>
 
 <file path=word/footer1.xml><?xml version="1.0" encoding="utf-8"?>
-<w:ftr xmlns:wpc="http://schemas.microsoft.com/office/word/2010/wordprocessingCanvas" xmlns:mc="http://schemas.openxmlformats.org/markup-compatibility/2006" xmlns:o="urn:schemas-microsoft-com:office:office" xmlns:r="http://schemas.openxmlformats.org/officeDocument/2006/relationships" xmlns:m="http://schemas.openxmlformats.org/officeDocument/2006/math" xmlns:v="urn:schemas-microsoft-com:vml" xmlns:wp14="http://schemas.microsoft.com/office/word/2010/wordprocessingDrawing" xmlns:wp="http://schemas.openxmlformats.org/drawingml/2006/wordprocessingDrawing" xmlns:w10="urn:schemas-microsoft-com:office:word" xmlns:w="http://schemas.openxmlformats.org/wordprocessingml/2006/main" xmlns:w14="http://schemas.microsoft.com/office/word/2010/wordml" xmlns:w15="http://schemas.microsoft.com/office/word/2012/wordml" xmlns:wpg="http://schemas.microsoft.com/office/word/2010/wordprocessingGroup" xmlns:wpi="http://schemas.microsoft.com/office/word/2010/wordprocessingInk" xmlns:wne="http://schemas.microsoft.com/office/word/2006/wordml" xmlns:wps="http://schemas.microsoft.com/office/word/2010/wordprocessingShape" mc:Ignorable="w14 w15 wp14">
+<w:ftr xmlns:wpc="http://schemas.microsoft.com/office/word/2010/wordprocessingCanvas" xmlns:cx="http://schemas.microsoft.com/office/drawing/2014/chartex" xmlns:cx1="http://schemas.microsoft.com/office/drawing/2015/9/8/chartex" xmlns:cx2="http://schemas.microsoft.com/office/drawing/2015/10/21/chartex" xmlns:cx3="http://schemas.microsoft.com/office/drawing/2016/5/9/chartex" xmlns:cx4="http://schemas.microsoft.com/office/drawing/2016/5/10/chartex" xmlns:cx5="http://schemas.microsoft.com/office/drawing/2016/5/11/chartex" xmlns:mc="http://schemas.openxmlformats.org/markup-compatibility/2006" xmlns:o="urn:schemas-microsoft-com:office:office" xmlns:r="http://schemas.openxmlformats.org/officeDocument/2006/relationships" xmlns:m="http://schemas.openxmlformats.org/officeDocument/2006/math" xmlns:v="urn:schemas-microsoft-com:vml" xmlns:wp14="http://schemas.microsoft.com/office/word/2010/wordprocessingDrawing" xmlns:wp="http://schemas.openxmlformats.org/drawingml/2006/wordprocessingDrawing" xmlns:w10="urn:schemas-microsoft-com:office:word" xmlns:w="http://schemas.openxmlformats.org/wordprocessingml/2006/main" xmlns:w14="http://schemas.microsoft.com/office/word/2010/wordml" xmlns:w15="http://schemas.microsoft.com/office/word/2012/wordml" xmlns:w16se="http://schemas.microsoft.com/office/word/2015/wordml/symex" xmlns:wpg="http://schemas.microsoft.com/office/word/2010/wordprocessingGroup" xmlns:wpi="http://schemas.microsoft.com/office/word/2010/wordprocessingInk" xmlns:wne="http://schemas.microsoft.com/office/word/2006/wordml" xmlns:wps="http://schemas.microsoft.com/office/word/2010/wordprocessingShape" mc:Ignorable="w14 w15 w16se wp14">
   <w:p>
     <w:pPr>
       <w:pStyle w:val="Footer"/>
@@ -6703,7 +7358,7 @@
 </file>
 
 <file path=word/footnotes.xml><?xml version="1.0" encoding="utf-8"?>
-<w:footnotes xmlns:wpc="http://schemas.microsoft.com/office/word/2010/wordprocessingCanvas" xmlns:mc="http://schemas.openxmlformats.org/markup-compatibility/2006" xmlns:o="urn:schemas-microsoft-com:office:office" xmlns:r="http://schemas.openxmlformats.org/officeDocument/2006/relationships" xmlns:m="http://schemas.openxmlformats.org/officeDocument/2006/math" xmlns:v="urn:schemas-microsoft-com:vml" xmlns:wp14="http://schemas.microsoft.com/office/word/2010/wordprocessingDrawing" xmlns:wp="http://schemas.openxmlformats.org/drawingml/2006/wordprocessingDrawing" xmlns:w10="urn:schemas-microsoft-com:office:word" xmlns:w="http://schemas.openxmlformats.org/wordprocessingml/2006/main" xmlns:w14="http://schemas.microsoft.com/office/word/2010/wordml" xmlns:w15="http://schemas.microsoft.com/office/word/2012/wordml" xmlns:wpg="http://schemas.microsoft.com/office/word/2010/wordprocessingGroup" xmlns:wpi="http://schemas.microsoft.com/office/word/2010/wordprocessingInk" xmlns:wne="http://schemas.microsoft.com/office/word/2006/wordml" xmlns:wps="http://schemas.microsoft.com/office/word/2010/wordprocessingShape" mc:Ignorable="w14 w15 wp14">
+<w:footnotes xmlns:wpc="http://schemas.microsoft.com/office/word/2010/wordprocessingCanvas" xmlns:cx="http://schemas.microsoft.com/office/drawing/2014/chartex" xmlns:cx1="http://schemas.microsoft.com/office/drawing/2015/9/8/chartex" xmlns:cx2="http://schemas.microsoft.com/office/drawing/2015/10/21/chartex" xmlns:cx3="http://schemas.microsoft.com/office/drawing/2016/5/9/chartex" xmlns:cx4="http://schemas.microsoft.com/office/drawing/2016/5/10/chartex" xmlns:cx5="http://schemas.microsoft.com/office/drawing/2016/5/11/chartex" xmlns:mc="http://schemas.openxmlformats.org/markup-compatibility/2006" xmlns:o="urn:schemas-microsoft-com:office:office" xmlns:r="http://schemas.openxmlformats.org/officeDocument/2006/relationships" xmlns:m="http://schemas.openxmlformats.org/officeDocument/2006/math" xmlns:v="urn:schemas-microsoft-com:vml" xmlns:wp14="http://schemas.microsoft.com/office/word/2010/wordprocessingDrawing" xmlns:wp="http://schemas.openxmlformats.org/drawingml/2006/wordprocessingDrawing" xmlns:w10="urn:schemas-microsoft-com:office:word" xmlns:w="http://schemas.openxmlformats.org/wordprocessingml/2006/main" xmlns:w14="http://schemas.microsoft.com/office/word/2010/wordml" xmlns:w15="http://schemas.microsoft.com/office/word/2012/wordml" xmlns:w16se="http://schemas.microsoft.com/office/word/2015/wordml/symex" xmlns:wpg="http://schemas.microsoft.com/office/word/2010/wordprocessingGroup" xmlns:wpi="http://schemas.microsoft.com/office/word/2010/wordprocessingInk" xmlns:wne="http://schemas.microsoft.com/office/word/2006/wordml" xmlns:wps="http://schemas.microsoft.com/office/word/2010/wordprocessingShape" mc:Ignorable="w14 w15 w16se wp14">
   <w:footnote w:type="separator" w:id="-1">
     <w:p>
       <w:pPr>
@@ -6735,7 +7390,7 @@
 </file>
 
 <file path=word/numbering.xml><?xml version="1.0" encoding="utf-8"?>
-<w:numbering xmlns:wpc="http://schemas.microsoft.com/office/word/2010/wordprocessingCanvas" xmlns:mc="http://schemas.openxmlformats.org/markup-compatibility/2006" xmlns:o="urn:schemas-microsoft-com:office:office" xmlns:r="http://schemas.openxmlformats.org/officeDocument/2006/relationships" xmlns:m="http://schemas.openxmlformats.org/officeDocument/2006/math" xmlns:v="urn:schemas-microsoft-com:vml" xmlns:wp14="http://schemas.microsoft.com/office/word/2010/wordprocessingDrawing" xmlns:wp="http://schemas.openxmlformats.org/drawingml/2006/wordprocessingDrawing" xmlns:w10="urn:schemas-microsoft-com:office:word" xmlns:w="http://schemas.openxmlformats.org/wordprocessingml/2006/main" xmlns:w14="http://schemas.microsoft.com/office/word/2010/wordml" xmlns:w15="http://schemas.microsoft.com/office/word/2012/wordml" xmlns:wpg="http://schemas.microsoft.com/office/word/2010/wordprocessingGroup" xmlns:wpi="http://schemas.microsoft.com/office/word/2010/wordprocessingInk" xmlns:wne="http://schemas.microsoft.com/office/word/2006/wordml" xmlns:wps="http://schemas.microsoft.com/office/word/2010/wordprocessingShape" mc:Ignorable="w14 w15 wp14">
+<w:numbering xmlns:wpc="http://schemas.microsoft.com/office/word/2010/wordprocessingCanvas" xmlns:cx="http://schemas.microsoft.com/office/drawing/2014/chartex" xmlns:cx1="http://schemas.microsoft.com/office/drawing/2015/9/8/chartex" xmlns:cx2="http://schemas.microsoft.com/office/drawing/2015/10/21/chartex" xmlns:cx3="http://schemas.microsoft.com/office/drawing/2016/5/9/chartex" xmlns:cx4="http://schemas.microsoft.com/office/drawing/2016/5/10/chartex" xmlns:cx5="http://schemas.microsoft.com/office/drawing/2016/5/11/chartex" xmlns:mc="http://schemas.openxmlformats.org/markup-compatibility/2006" xmlns:o="urn:schemas-microsoft-com:office:office" xmlns:r="http://schemas.openxmlformats.org/officeDocument/2006/relationships" xmlns:m="http://schemas.openxmlformats.org/officeDocument/2006/math" xmlns:v="urn:schemas-microsoft-com:vml" xmlns:wp14="http://schemas.microsoft.com/office/word/2010/wordprocessingDrawing" xmlns:wp="http://schemas.openxmlformats.org/drawingml/2006/wordprocessingDrawing" xmlns:w10="urn:schemas-microsoft-com:office:word" xmlns:w="http://schemas.openxmlformats.org/wordprocessingml/2006/main" xmlns:w14="http://schemas.microsoft.com/office/word/2010/wordml" xmlns:w15="http://schemas.microsoft.com/office/word/2012/wordml" xmlns:w16se="http://schemas.microsoft.com/office/word/2015/wordml/symex" xmlns:wpg="http://schemas.microsoft.com/office/word/2010/wordprocessingGroup" xmlns:wpi="http://schemas.microsoft.com/office/word/2010/wordprocessingInk" xmlns:wne="http://schemas.microsoft.com/office/word/2006/wordml" xmlns:wps="http://schemas.microsoft.com/office/word/2010/wordprocessingShape" mc:Ignorable="w14 w15 w16se wp14">
   <w:abstractNum w:abstractNumId="0" w15:restartNumberingAfterBreak="0">
     <w:nsid w:val="02EE14E9"/>
     <w:multiLevelType w:val="hybridMultilevel"/>
@@ -10164,7 +10819,7 @@
 </file>
 
 <file path=word/styles.xml><?xml version="1.0" encoding="utf-8"?>
-<w:styles xmlns:mc="http://schemas.openxmlformats.org/markup-compatibility/2006" xmlns:r="http://schemas.openxmlformats.org/officeDocument/2006/relationships" xmlns:w="http://schemas.openxmlformats.org/wordprocessingml/2006/main" xmlns:w14="http://schemas.microsoft.com/office/word/2010/wordml" xmlns:w15="http://schemas.microsoft.com/office/word/2012/wordml" mc:Ignorable="w14 w15">
+<w:styles xmlns:mc="http://schemas.openxmlformats.org/markup-compatibility/2006" xmlns:r="http://schemas.openxmlformats.org/officeDocument/2006/relationships" xmlns:w="http://schemas.openxmlformats.org/wordprocessingml/2006/main" xmlns:w14="http://schemas.microsoft.com/office/word/2010/wordml" xmlns:w15="http://schemas.microsoft.com/office/word/2012/wordml" xmlns:w16se="http://schemas.microsoft.com/office/word/2015/wordml/symex" mc:Ignorable="w14 w15 w16se">
   <w:docDefaults>
     <w:rPrDefault>
       <w:rPr>
@@ -10174,7 +10829,7 @@
     </w:rPrDefault>
     <w:pPrDefault/>
   </w:docDefaults>
-  <w:latentStyles w:defLockedState="0" w:defUIPriority="99" w:defSemiHidden="0" w:defUnhideWhenUsed="0" w:defQFormat="0" w:count="371">
+  <w:latentStyles w:defLockedState="0" w:defUIPriority="99" w:defSemiHidden="0" w:defUnhideWhenUsed="0" w:defQFormat="0" w:count="374">
     <w:lsdException w:name="Normal" w:uiPriority="0" w:qFormat="1"/>
     <w:lsdException w:name="heading 1" w:uiPriority="0" w:qFormat="1"/>
     <w:lsdException w:name="heading 2" w:uiPriority="0" w:qFormat="1"/>
@@ -10280,7 +10935,6 @@
     <w:lsdException w:name="HTML Sample" w:semiHidden="1" w:unhideWhenUsed="1"/>
     <w:lsdException w:name="HTML Typewriter" w:semiHidden="1" w:unhideWhenUsed="1"/>
     <w:lsdException w:name="HTML Variable" w:semiHidden="1" w:unhideWhenUsed="1"/>
-    <w:lsdException w:name="Normal Table" w:semiHidden="1" w:unhideWhenUsed="1"/>
     <w:lsdException w:name="annotation subject" w:semiHidden="1" w:unhideWhenUsed="1"/>
     <w:lsdException w:name="No List" w:semiHidden="1" w:unhideWhenUsed="1"/>
     <w:lsdException w:name="Outline List 1" w:semiHidden="1" w:unhideWhenUsed="1"/>
@@ -10325,7 +10979,6 @@
     <w:lsdException w:name="Table Professional" w:semiHidden="1" w:unhideWhenUsed="1"/>
     <w:lsdException w:name="Table Subtle 1" w:semiHidden="1" w:unhideWhenUsed="1"/>
     <w:lsdException w:name="Table Subtle 2" w:semiHidden="1" w:unhideWhenUsed="1"/>
-    <w:lsdException w:name="Table Web 1" w:semiHidden="1" w:unhideWhenUsed="1"/>
     <w:lsdException w:name="Table Web 2" w:semiHidden="1" w:unhideWhenUsed="1"/>
     <w:lsdException w:name="Table Web 3" w:semiHidden="1" w:unhideWhenUsed="1"/>
     <w:lsdException w:name="Balloon Text" w:semiHidden="1" w:uiPriority="0" w:unhideWhenUsed="1"/>
@@ -10546,6 +11199,9 @@
     <w:lsdException w:name="List Table 5 Dark Accent 6" w:uiPriority="50"/>
     <w:lsdException w:name="List Table 6 Colorful Accent 6" w:uiPriority="51"/>
     <w:lsdException w:name="List Table 7 Colorful Accent 6" w:uiPriority="52"/>
+    <w:lsdException w:name="Mention" w:semiHidden="1" w:unhideWhenUsed="1"/>
+    <w:lsdException w:name="Smart Hyperlink" w:semiHidden="1" w:unhideWhenUsed="1"/>
+    <w:lsdException w:name="Hashtag" w:semiHidden="1" w:unhideWhenUsed="1"/>
   </w:latentStyles>
   <w:style w:type="paragraph" w:default="1" w:styleId="Normal">
     <w:name w:val="Normal"/>
@@ -11457,7 +12113,7 @@
 </file>
 
 <file path=customXml/itemProps1.xml><?xml version="1.0" encoding="utf-8"?>
-<ds:datastoreItem xmlns:ds="http://schemas.openxmlformats.org/officeDocument/2006/customXml" ds:itemID="{5FE7D444-F987-4AC0-B0A5-CE74CD605396}">
+<ds:datastoreItem xmlns:ds="http://schemas.openxmlformats.org/officeDocument/2006/customXml" ds:itemID="{D46F4A58-42EA-4146-8D0D-598C3EAD02F4}">
   <ds:schemaRefs>
     <ds:schemaRef ds:uri="http://schemas.openxmlformats.org/officeDocument/2006/bibliography"/>
   </ds:schemaRefs>

</xml_diff>